<commit_message>
Update resume; add PDF version
</commit_message>
<xml_diff>
--- a/Kezia-Wineberg-resume.docx
+++ b/Kezia-Wineberg-resume.docx
@@ -220,8 +220,36 @@
           <w:sz w:val="20"/>
           <w:szCs w:val="20"/>
         </w:rPr>
-        <w:t>Adobe Xd, Illustrator, JavaScript, ReactJS</w:t>
-      </w:r>
+        <w:t xml:space="preserve">Adobe </w:t>
+      </w:r>
+      <w:proofErr w:type="spellStart"/>
+      <w:r>
+        <w:rPr>
+          <w:rFonts w:ascii="Times New Roman" w:eastAsia="Times New Roman" w:hAnsi="Times New Roman" w:cs="Times New Roman"/>
+          <w:sz w:val="20"/>
+          <w:szCs w:val="20"/>
+        </w:rPr>
+        <w:t>Xd</w:t>
+      </w:r>
+      <w:proofErr w:type="spellEnd"/>
+      <w:r>
+        <w:rPr>
+          <w:rFonts w:ascii="Times New Roman" w:eastAsia="Times New Roman" w:hAnsi="Times New Roman" w:cs="Times New Roman"/>
+          <w:sz w:val="20"/>
+          <w:szCs w:val="20"/>
+        </w:rPr>
+        <w:t xml:space="preserve">, Illustrator, JavaScript, </w:t>
+      </w:r>
+      <w:proofErr w:type="spellStart"/>
+      <w:r>
+        <w:rPr>
+          <w:rFonts w:ascii="Times New Roman" w:eastAsia="Times New Roman" w:hAnsi="Times New Roman" w:cs="Times New Roman"/>
+          <w:sz w:val="20"/>
+          <w:szCs w:val="20"/>
+        </w:rPr>
+        <w:t>ReactJS</w:t>
+      </w:r>
+      <w:proofErr w:type="spellEnd"/>
     </w:p>
     <w:p>
       <w:pPr>
@@ -244,7 +272,24 @@
           <w:sz w:val="20"/>
           <w:szCs w:val="20"/>
         </w:rPr>
-        <w:t>Design and build an attractive, multi-page website that stays consistent within the WWCode brand</w:t>
+        <w:t>Design and build an attractive, multi-page website that sta</w:t>
+      </w:r>
+      <w:r>
+        <w:rPr>
+          <w:rFonts w:ascii="Times New Roman" w:eastAsia="Times New Roman" w:hAnsi="Times New Roman" w:cs="Times New Roman"/>
+          <w:sz w:val="20"/>
+          <w:szCs w:val="20"/>
+        </w:rPr>
+        <w:t xml:space="preserve">ys consistent within the </w:t>
+      </w:r>
+      <w:proofErr w:type="spellStart"/>
+      <w:r>
+        <w:rPr>
+          <w:rFonts w:ascii="Times New Roman" w:eastAsia="Times New Roman" w:hAnsi="Times New Roman" w:cs="Times New Roman"/>
+          <w:sz w:val="20"/>
+          <w:szCs w:val="20"/>
+        </w:rPr>
+        <w:t>WWCode</w:t>
       </w:r>
     </w:p>
     <w:p>
@@ -262,13 +307,50 @@
           <w:szCs w:val="20"/>
         </w:rPr>
       </w:pPr>
-      <w:r>
-        <w:rPr>
-          <w:rFonts w:ascii="Times New Roman" w:eastAsia="Times New Roman" w:hAnsi="Times New Roman" w:cs="Times New Roman"/>
-          <w:sz w:val="20"/>
-          <w:szCs w:val="20"/>
-        </w:rPr>
-        <w:t>Use Trello and GitHub for collaboration and version control</w:t>
+      <w:proofErr w:type="spellEnd"/>
+      <w:r>
+        <w:rPr>
+          <w:rFonts w:ascii="Times New Roman" w:eastAsia="Times New Roman" w:hAnsi="Times New Roman" w:cs="Times New Roman"/>
+          <w:sz w:val="20"/>
+          <w:szCs w:val="20"/>
+        </w:rPr>
+        <w:t xml:space="preserve">Use </w:t>
+      </w:r>
+      <w:proofErr w:type="spellStart"/>
+      <w:r>
+        <w:rPr>
+          <w:rFonts w:ascii="Times New Roman" w:eastAsia="Times New Roman" w:hAnsi="Times New Roman" w:cs="Times New Roman"/>
+          <w:sz w:val="20"/>
+          <w:szCs w:val="20"/>
+        </w:rPr>
+        <w:t>Trello</w:t>
+      </w:r>
+      <w:proofErr w:type="spellEnd"/>
+      <w:r>
+        <w:rPr>
+          <w:rFonts w:ascii="Times New Roman" w:eastAsia="Times New Roman" w:hAnsi="Times New Roman" w:cs="Times New Roman"/>
+          <w:sz w:val="20"/>
+          <w:szCs w:val="20"/>
+        </w:rPr>
+        <w:t xml:space="preserve"> and </w:t>
+      </w:r>
+      <w:proofErr w:type="spellStart"/>
+      <w:r>
+        <w:rPr>
+          <w:rFonts w:ascii="Times New Roman" w:eastAsia="Times New Roman" w:hAnsi="Times New Roman" w:cs="Times New Roman"/>
+          <w:sz w:val="20"/>
+          <w:szCs w:val="20"/>
+        </w:rPr>
+        <w:t>GitHub</w:t>
+      </w:r>
+      <w:proofErr w:type="spellEnd"/>
+      <w:r>
+        <w:rPr>
+          <w:rFonts w:ascii="Times New Roman" w:eastAsia="Times New Roman" w:hAnsi="Times New Roman" w:cs="Times New Roman"/>
+          <w:sz w:val="20"/>
+          <w:szCs w:val="20"/>
+        </w:rPr>
+        <w:t xml:space="preserve"> for collaboration and version control</w:t>
       </w:r>
     </w:p>
     <w:p>
@@ -361,8 +443,36 @@
           <w:sz w:val="20"/>
           <w:szCs w:val="20"/>
         </w:rPr>
-        <w:t>JavaScript, ReactJS, Adobe Xd</w:t>
-      </w:r>
+        <w:t xml:space="preserve">JavaScript, </w:t>
+      </w:r>
+      <w:proofErr w:type="spellStart"/>
+      <w:r>
+        <w:rPr>
+          <w:rFonts w:ascii="Times New Roman" w:eastAsia="Times New Roman" w:hAnsi="Times New Roman" w:cs="Times New Roman"/>
+          <w:sz w:val="20"/>
+          <w:szCs w:val="20"/>
+        </w:rPr>
+        <w:t>ReactJS</w:t>
+      </w:r>
+      <w:proofErr w:type="spellEnd"/>
+      <w:r>
+        <w:rPr>
+          <w:rFonts w:ascii="Times New Roman" w:eastAsia="Times New Roman" w:hAnsi="Times New Roman" w:cs="Times New Roman"/>
+          <w:sz w:val="20"/>
+          <w:szCs w:val="20"/>
+        </w:rPr>
+        <w:t xml:space="preserve">, Adobe </w:t>
+      </w:r>
+      <w:proofErr w:type="spellStart"/>
+      <w:r>
+        <w:rPr>
+          <w:rFonts w:ascii="Times New Roman" w:eastAsia="Times New Roman" w:hAnsi="Times New Roman" w:cs="Times New Roman"/>
+          <w:sz w:val="20"/>
+          <w:szCs w:val="20"/>
+        </w:rPr>
+        <w:t>Xd</w:t>
+      </w:r>
+      <w:proofErr w:type="spellEnd"/>
     </w:p>
     <w:p>
       <w:pPr>
@@ -385,8 +495,18 @@
           <w:sz w:val="20"/>
           <w:szCs w:val="20"/>
         </w:rPr>
-        <w:t>Created wireframes and an interactive prototype for a single-page portfolio site in Adobe Xd</w:t>
-      </w:r>
+        <w:t xml:space="preserve">Created wireframes and an interactive prototype for a single-page portfolio site in Adobe </w:t>
+      </w:r>
+      <w:proofErr w:type="spellStart"/>
+      <w:r>
+        <w:rPr>
+          <w:rFonts w:ascii="Times New Roman" w:eastAsia="Times New Roman" w:hAnsi="Times New Roman" w:cs="Times New Roman"/>
+          <w:sz w:val="20"/>
+          <w:szCs w:val="20"/>
+        </w:rPr>
+        <w:t>Xd</w:t>
+      </w:r>
+      <w:proofErr w:type="spellEnd"/>
     </w:p>
     <w:p>
       <w:pPr>
@@ -409,8 +529,18 @@
           <w:sz w:val="20"/>
           <w:szCs w:val="20"/>
         </w:rPr>
-        <w:t>Built the site using ReactJS</w:t>
-      </w:r>
+        <w:t xml:space="preserve">Built the site using </w:t>
+      </w:r>
+      <w:proofErr w:type="spellStart"/>
+      <w:r>
+        <w:rPr>
+          <w:rFonts w:ascii="Times New Roman" w:eastAsia="Times New Roman" w:hAnsi="Times New Roman" w:cs="Times New Roman"/>
+          <w:sz w:val="20"/>
+          <w:szCs w:val="20"/>
+        </w:rPr>
+        <w:t>ReactJS</w:t>
+      </w:r>
+      <w:proofErr w:type="spellEnd"/>
     </w:p>
     <w:p>
       <w:pPr>
@@ -479,25 +609,61 @@
           <w:sz w:val="20"/>
           <w:szCs w:val="20"/>
         </w:rPr>
-        <w:t>– Udacity capstone project</w:t>
-      </w:r>
-    </w:p>
-    <w:p>
-      <w:pPr>
-        <w:pStyle w:val="normal0"/>
-        <w:rPr>
-          <w:rFonts w:ascii="Times New Roman" w:eastAsia="Times New Roman" w:hAnsi="Times New Roman" w:cs="Times New Roman"/>
-          <w:sz w:val="20"/>
-          <w:szCs w:val="20"/>
-        </w:rPr>
-      </w:pPr>
-      <w:r>
-        <w:rPr>
-          <w:rFonts w:ascii="Times New Roman" w:eastAsia="Times New Roman" w:hAnsi="Times New Roman" w:cs="Times New Roman"/>
-          <w:sz w:val="20"/>
-          <w:szCs w:val="20"/>
-        </w:rPr>
-        <w:t>JavaScript, HTML, CSS, Knockout.js, AJAX</w:t>
+        <w:t xml:space="preserve">– </w:t>
+      </w:r>
+      <w:proofErr w:type="spellStart"/>
+      <w:r>
+        <w:rPr>
+          <w:rFonts w:ascii="Times New Roman" w:eastAsia="Times New Roman" w:hAnsi="Times New Roman" w:cs="Times New Roman"/>
+          <w:sz w:val="20"/>
+          <w:szCs w:val="20"/>
+        </w:rPr>
+        <w:t>Udacity</w:t>
+      </w:r>
+      <w:proofErr w:type="spellEnd"/>
+      <w:r>
+        <w:rPr>
+          <w:rFonts w:ascii="Times New Roman" w:eastAsia="Times New Roman" w:hAnsi="Times New Roman" w:cs="Times New Roman"/>
+          <w:sz w:val="20"/>
+          <w:szCs w:val="20"/>
+        </w:rPr>
+        <w:t xml:space="preserve"> capstone project</w:t>
+      </w:r>
+    </w:p>
+    <w:p>
+      <w:pPr>
+        <w:pStyle w:val="normal0"/>
+        <w:rPr>
+          <w:rFonts w:ascii="Times New Roman" w:eastAsia="Times New Roman" w:hAnsi="Times New Roman" w:cs="Times New Roman"/>
+          <w:sz w:val="20"/>
+          <w:szCs w:val="20"/>
+        </w:rPr>
+      </w:pPr>
+      <w:r>
+        <w:rPr>
+          <w:rFonts w:ascii="Times New Roman" w:eastAsia="Times New Roman" w:hAnsi="Times New Roman" w:cs="Times New Roman"/>
+          <w:sz w:val="20"/>
+          <w:szCs w:val="20"/>
+        </w:rPr>
+        <w:t xml:space="preserve">JavaScript, HTML, CSS, </w:t>
+      </w:r>
+      <w:proofErr w:type="spellStart"/>
+      <w:r>
+        <w:rPr>
+          <w:rFonts w:ascii="Times New Roman" w:eastAsia="Times New Roman" w:hAnsi="Times New Roman" w:cs="Times New Roman"/>
+          <w:sz w:val="20"/>
+          <w:szCs w:val="20"/>
+        </w:rPr>
+        <w:t>Knockout.js</w:t>
+      </w:r>
+      <w:proofErr w:type="spellEnd"/>
+      <w:r>
+        <w:rPr>
+          <w:rFonts w:ascii="Times New Roman" w:eastAsia="Times New Roman" w:hAnsi="Times New Roman" w:cs="Times New Roman"/>
+          <w:sz w:val="20"/>
+          <w:szCs w:val="20"/>
+        </w:rPr>
+        <w:t>, AJAX</w:t>
       </w:r>
     </w:p>
     <w:p>
@@ -545,7 +711,25 @@
           <w:sz w:val="20"/>
           <w:szCs w:val="20"/>
         </w:rPr>
-        <w:t>Integrated Google Maps APIs, the Yelp API v.2, and OAuth 2.0</w:t>
+        <w:t xml:space="preserve">Integrated Google Maps APIs, the Yelp API v.2, and </w:t>
+      </w:r>
+      <w:proofErr w:type="spellStart"/>
+      <w:r>
+        <w:rPr>
+          <w:rFonts w:ascii="Times New Roman" w:eastAsia="Times New Roman" w:hAnsi="Times New Roman" w:cs="Times New Roman"/>
+          <w:sz w:val="20"/>
+          <w:szCs w:val="20"/>
+        </w:rPr>
+        <w:t>OAuth</w:t>
+      </w:r>
+      <w:proofErr w:type="spellEnd"/>
+      <w:r>
+        <w:rPr>
+          <w:rFonts w:ascii="Times New Roman" w:eastAsia="Times New Roman" w:hAnsi="Times New Roman" w:cs="Times New Roman"/>
+          <w:sz w:val="20"/>
+          <w:szCs w:val="20"/>
+        </w:rPr>
+        <w:t xml:space="preserve"> 2.0</w:t>
       </w:r>
     </w:p>
     <w:p>
@@ -726,7 +910,25 @@
           <w:sz w:val="20"/>
           <w:szCs w:val="20"/>
         </w:rPr>
-        <w:t xml:space="preserve"> team to create the new WWCode PDX website</w:t>
+        <w:t xml:space="preserve"> team to create the new </w:t>
+      </w:r>
+      <w:proofErr w:type="spellStart"/>
+      <w:r>
+        <w:rPr>
+          <w:rFonts w:ascii="Times New Roman" w:eastAsia="Times New Roman" w:hAnsi="Times New Roman" w:cs="Times New Roman"/>
+          <w:sz w:val="20"/>
+          <w:szCs w:val="20"/>
+        </w:rPr>
+        <w:t>WWCode</w:t>
+      </w:r>
+      <w:proofErr w:type="spellEnd"/>
+      <w:r>
+        <w:rPr>
+          <w:rFonts w:ascii="Times New Roman" w:eastAsia="Times New Roman" w:hAnsi="Times New Roman" w:cs="Times New Roman"/>
+          <w:sz w:val="20"/>
+          <w:szCs w:val="20"/>
+        </w:rPr>
+        <w:t xml:space="preserve"> PDX website</w:t>
       </w:r>
     </w:p>
     <w:p>
@@ -806,8 +1008,18 @@
           <w:sz w:val="20"/>
           <w:szCs w:val="20"/>
         </w:rPr>
-        <w:t>Collaborated with a web designer to create an attractive, thought-provoking online magazine on WordPress</w:t>
-      </w:r>
+        <w:t xml:space="preserve">Collaborated with a web designer to create an attractive, thought-provoking online magazine on </w:t>
+      </w:r>
+      <w:proofErr w:type="spellStart"/>
+      <w:r>
+        <w:rPr>
+          <w:rFonts w:ascii="Times New Roman" w:eastAsia="Times New Roman" w:hAnsi="Times New Roman" w:cs="Times New Roman"/>
+          <w:sz w:val="20"/>
+          <w:szCs w:val="20"/>
+        </w:rPr>
+        <w:t>WordPress</w:t>
+      </w:r>
+      <w:proofErr w:type="spellEnd"/>
     </w:p>
     <w:p>
       <w:pPr>
@@ -830,8 +1042,36 @@
           <w:sz w:val="20"/>
           <w:szCs w:val="20"/>
         </w:rPr>
-        <w:t>Troubleshoot and maintain custom WordPress theme; add/remove/update plugins</w:t>
-      </w:r>
+        <w:t xml:space="preserve">Troubleshoot and maintain custom </w:t>
+      </w:r>
+      <w:proofErr w:type="spellStart"/>
+      <w:r>
+        <w:rPr>
+          <w:rFonts w:ascii="Times New Roman" w:eastAsia="Times New Roman" w:hAnsi="Times New Roman" w:cs="Times New Roman"/>
+          <w:sz w:val="20"/>
+          <w:szCs w:val="20"/>
+        </w:rPr>
+        <w:t>WordPress</w:t>
+      </w:r>
+      <w:proofErr w:type="spellEnd"/>
+      <w:r>
+        <w:rPr>
+          <w:rFonts w:ascii="Times New Roman" w:eastAsia="Times New Roman" w:hAnsi="Times New Roman" w:cs="Times New Roman"/>
+          <w:sz w:val="20"/>
+          <w:szCs w:val="20"/>
+        </w:rPr>
+        <w:t xml:space="preserve"> theme; add/remove/update </w:t>
+      </w:r>
+      <w:proofErr w:type="spellStart"/>
+      <w:r>
+        <w:rPr>
+          <w:rFonts w:ascii="Times New Roman" w:eastAsia="Times New Roman" w:hAnsi="Times New Roman" w:cs="Times New Roman"/>
+          <w:sz w:val="20"/>
+          <w:szCs w:val="20"/>
+        </w:rPr>
+        <w:t>plugins</w:t>
+      </w:r>
+      <w:proofErr w:type="spellEnd"/>
     </w:p>
     <w:p>
       <w:pPr>
@@ -884,14 +1124,45 @@
           <w:szCs w:val="20"/>
         </w:rPr>
       </w:pPr>
-      <w:r>
-        <w:rPr>
-          <w:rFonts w:ascii="Times New Roman" w:eastAsia="Times New Roman" w:hAnsi="Times New Roman" w:cs="Times New Roman"/>
-          <w:b/>
-          <w:sz w:val="20"/>
-          <w:szCs w:val="20"/>
-        </w:rPr>
-        <w:t>Saron Lab, UC Davis Center for Mind and Brain – Junior Specialist  (01/2014 - 06/2016)</w:t>
+      <w:proofErr w:type="spellStart"/>
+      <w:r>
+        <w:rPr>
+          <w:rFonts w:ascii="Times New Roman" w:eastAsia="Times New Roman" w:hAnsi="Times New Roman" w:cs="Times New Roman"/>
+          <w:b/>
+          <w:sz w:val="20"/>
+          <w:szCs w:val="20"/>
+        </w:rPr>
+        <w:t>Saron</w:t>
+      </w:r>
+      <w:proofErr w:type="spellEnd"/>
+      <w:r>
+        <w:rPr>
+          <w:rFonts w:ascii="Times New Roman" w:eastAsia="Times New Roman" w:hAnsi="Times New Roman" w:cs="Times New Roman"/>
+          <w:b/>
+          <w:sz w:val="20"/>
+          <w:szCs w:val="20"/>
+        </w:rPr>
+        <w:t xml:space="preserve"> Lab, UC Davis Center for Mind and Brain – </w:t>
+      </w:r>
+      <w:proofErr w:type="gramStart"/>
+      <w:r>
+        <w:rPr>
+          <w:rFonts w:ascii="Times New Roman" w:eastAsia="Times New Roman" w:hAnsi="Times New Roman" w:cs="Times New Roman"/>
+          <w:b/>
+          <w:sz w:val="20"/>
+          <w:szCs w:val="20"/>
+        </w:rPr>
+        <w:t>Junior</w:t>
+      </w:r>
+      <w:proofErr w:type="gramEnd"/>
+      <w:r>
+        <w:rPr>
+          <w:rFonts w:ascii="Times New Roman" w:eastAsia="Times New Roman" w:hAnsi="Times New Roman" w:cs="Times New Roman"/>
+          <w:b/>
+          <w:sz w:val="20"/>
+          <w:szCs w:val="20"/>
+        </w:rPr>
+        <w:t xml:space="preserve"> Specialist  (01/2014 - 06/2016)</w:t>
       </w:r>
       <w:r>
         <w:rPr>
@@ -1030,14 +1301,25 @@
           <w:szCs w:val="20"/>
         </w:rPr>
       </w:pPr>
-      <w:r>
-        <w:rPr>
-          <w:rFonts w:ascii="Times New Roman" w:eastAsia="Times New Roman" w:hAnsi="Times New Roman" w:cs="Times New Roman"/>
-          <w:b/>
-          <w:sz w:val="20"/>
-          <w:szCs w:val="20"/>
-        </w:rPr>
-        <w:t>Codecademy (2016-2017)</w:t>
+      <w:proofErr w:type="spellStart"/>
+      <w:r>
+        <w:rPr>
+          <w:rFonts w:ascii="Times New Roman" w:eastAsia="Times New Roman" w:hAnsi="Times New Roman" w:cs="Times New Roman"/>
+          <w:b/>
+          <w:sz w:val="20"/>
+          <w:szCs w:val="20"/>
+        </w:rPr>
+        <w:t>Codecademy</w:t>
+      </w:r>
+      <w:proofErr w:type="spellEnd"/>
+      <w:r>
+        <w:rPr>
+          <w:rFonts w:ascii="Times New Roman" w:eastAsia="Times New Roman" w:hAnsi="Times New Roman" w:cs="Times New Roman"/>
+          <w:b/>
+          <w:sz w:val="20"/>
+          <w:szCs w:val="20"/>
+        </w:rPr>
+        <w:t xml:space="preserve"> (2016-2017)</w:t>
       </w:r>
     </w:p>
     <w:p>
@@ -1078,7 +1360,25 @@
           <w:sz w:val="20"/>
           <w:szCs w:val="20"/>
         </w:rPr>
-        <w:t xml:space="preserve"> Ruby, ReactJS, </w:t>
+        <w:t xml:space="preserve"> Ruby, </w:t>
+      </w:r>
+      <w:proofErr w:type="spellStart"/>
+      <w:r>
+        <w:rPr>
+          <w:rFonts w:ascii="Times New Roman" w:eastAsia="Times New Roman" w:hAnsi="Times New Roman" w:cs="Times New Roman"/>
+          <w:sz w:val="20"/>
+          <w:szCs w:val="20"/>
+        </w:rPr>
+        <w:t>ReactJS</w:t>
+      </w:r>
+      <w:proofErr w:type="spellEnd"/>
+      <w:r>
+        <w:rPr>
+          <w:rFonts w:ascii="Times New Roman" w:eastAsia="Times New Roman" w:hAnsi="Times New Roman" w:cs="Times New Roman"/>
+          <w:sz w:val="20"/>
+          <w:szCs w:val="20"/>
+        </w:rPr>
+        <w:t xml:space="preserve">, </w:t>
       </w:r>
       <w:r>
         <w:rPr>
@@ -1107,14 +1407,45 @@
           <w:szCs w:val="20"/>
         </w:rPr>
       </w:pPr>
-      <w:r>
-        <w:rPr>
-          <w:rFonts w:ascii="Times New Roman" w:eastAsia="Times New Roman" w:hAnsi="Times New Roman" w:cs="Times New Roman"/>
-          <w:b/>
-          <w:sz w:val="20"/>
-          <w:szCs w:val="20"/>
-        </w:rPr>
-        <w:t>Udacity – Front End Web Developer Nanodegree (2016)</w:t>
+      <w:proofErr w:type="spellStart"/>
+      <w:r>
+        <w:rPr>
+          <w:rFonts w:ascii="Times New Roman" w:eastAsia="Times New Roman" w:hAnsi="Times New Roman" w:cs="Times New Roman"/>
+          <w:b/>
+          <w:sz w:val="20"/>
+          <w:szCs w:val="20"/>
+        </w:rPr>
+        <w:t>Udacity</w:t>
+      </w:r>
+      <w:proofErr w:type="spellEnd"/>
+      <w:r>
+        <w:rPr>
+          <w:rFonts w:ascii="Times New Roman" w:eastAsia="Times New Roman" w:hAnsi="Times New Roman" w:cs="Times New Roman"/>
+          <w:b/>
+          <w:sz w:val="20"/>
+          <w:szCs w:val="20"/>
+        </w:rPr>
+        <w:t xml:space="preserve"> – Front End Web Developer </w:t>
+      </w:r>
+      <w:proofErr w:type="spellStart"/>
+      <w:r>
+        <w:rPr>
+          <w:rFonts w:ascii="Times New Roman" w:eastAsia="Times New Roman" w:hAnsi="Times New Roman" w:cs="Times New Roman"/>
+          <w:b/>
+          <w:sz w:val="20"/>
+          <w:szCs w:val="20"/>
+        </w:rPr>
+        <w:t>Nanodegree</w:t>
+      </w:r>
+      <w:proofErr w:type="spellEnd"/>
+      <w:r>
+        <w:rPr>
+          <w:rFonts w:ascii="Times New Roman" w:eastAsia="Times New Roman" w:hAnsi="Times New Roman" w:cs="Times New Roman"/>
+          <w:b/>
+          <w:sz w:val="20"/>
+          <w:szCs w:val="20"/>
+        </w:rPr>
+        <w:t xml:space="preserve"> (2016)</w:t>
       </w:r>
     </w:p>
     <w:p>
@@ -1147,34 +1478,117 @@
           <w:sz w:val="20"/>
           <w:szCs w:val="20"/>
         </w:rPr>
-        <w:t xml:space="preserve"> Responsive Web Design Fundamentals, Intro to HTML &amp; CSS, Responsive Images, JavaScript Basics, Intro to jQuery, Object-Oriented JavaScript, HTML5 Canvas, Browser Rendering Optimization, Website Performance Optimization, Intro to AJAX, Javascript Design Patterns, JavaScript Testing, Git and GitHub</w:t>
-      </w:r>
-    </w:p>
-    <w:p>
-      <w:pPr>
-        <w:pStyle w:val="normal0"/>
-        <w:rPr>
-          <w:rFonts w:ascii="Times New Roman" w:eastAsia="Times New Roman" w:hAnsi="Times New Roman" w:cs="Times New Roman"/>
-          <w:sz w:val="20"/>
-          <w:szCs w:val="20"/>
-        </w:rPr>
-      </w:pPr>
-      <w:r>
-        <w:rPr>
-          <w:rFonts w:ascii="Times New Roman" w:eastAsia="Times New Roman" w:hAnsi="Times New Roman" w:cs="Times New Roman"/>
-          <w:b/>
-          <w:sz w:val="20"/>
-          <w:szCs w:val="20"/>
-        </w:rPr>
-        <w:t xml:space="preserve">Tulane University – BS Psych (2011-2013) </w:t>
-      </w:r>
-      <w:r>
-        <w:rPr>
-          <w:rFonts w:ascii="Times New Roman" w:eastAsia="Times New Roman" w:hAnsi="Times New Roman" w:cs="Times New Roman"/>
-          <w:sz w:val="20"/>
-          <w:szCs w:val="20"/>
-        </w:rPr>
-        <w:t xml:space="preserve"> Magna Cum Laude</w:t>
+        <w:t xml:space="preserve"> Responsive Web Design Fundamentals, Intro to HTML &amp; CSS, Responsive Images, JavaScript Basics, Intro to </w:t>
+      </w:r>
+      <w:proofErr w:type="spellStart"/>
+      <w:r>
+        <w:rPr>
+          <w:rFonts w:ascii="Times New Roman" w:eastAsia="Times New Roman" w:hAnsi="Times New Roman" w:cs="Times New Roman"/>
+          <w:sz w:val="20"/>
+          <w:szCs w:val="20"/>
+        </w:rPr>
+        <w:t>jQuery</w:t>
+      </w:r>
+      <w:proofErr w:type="spellEnd"/>
+      <w:r>
+        <w:rPr>
+          <w:rFonts w:ascii="Times New Roman" w:eastAsia="Times New Roman" w:hAnsi="Times New Roman" w:cs="Times New Roman"/>
+          <w:sz w:val="20"/>
+          <w:szCs w:val="20"/>
+        </w:rPr>
+        <w:t xml:space="preserve">, Object-Oriented JavaScript, HTML5 Canvas, Browser Rendering Optimization, Website Performance Optimization, Intro to AJAX, </w:t>
+      </w:r>
+      <w:proofErr w:type="spellStart"/>
+      <w:r>
+        <w:rPr>
+          <w:rFonts w:ascii="Times New Roman" w:eastAsia="Times New Roman" w:hAnsi="Times New Roman" w:cs="Times New Roman"/>
+          <w:sz w:val="20"/>
+          <w:szCs w:val="20"/>
+        </w:rPr>
+        <w:t>Javascript</w:t>
+      </w:r>
+      <w:proofErr w:type="spellEnd"/>
+      <w:r>
+        <w:rPr>
+          <w:rFonts w:ascii="Times New Roman" w:eastAsia="Times New Roman" w:hAnsi="Times New Roman" w:cs="Times New Roman"/>
+          <w:sz w:val="20"/>
+          <w:szCs w:val="20"/>
+        </w:rPr>
+        <w:t xml:space="preserve"> Design Patterns, JavaScript Testing, </w:t>
+      </w:r>
+      <w:proofErr w:type="spellStart"/>
+      <w:r>
+        <w:rPr>
+          <w:rFonts w:ascii="Times New Roman" w:eastAsia="Times New Roman" w:hAnsi="Times New Roman" w:cs="Times New Roman"/>
+          <w:sz w:val="20"/>
+          <w:szCs w:val="20"/>
+        </w:rPr>
+        <w:t>Git</w:t>
+      </w:r>
+      <w:proofErr w:type="spellEnd"/>
+      <w:r>
+        <w:rPr>
+          <w:rFonts w:ascii="Times New Roman" w:eastAsia="Times New Roman" w:hAnsi="Times New Roman" w:cs="Times New Roman"/>
+          <w:sz w:val="20"/>
+          <w:szCs w:val="20"/>
+        </w:rPr>
+        <w:t xml:space="preserve"> and </w:t>
+      </w:r>
+      <w:proofErr w:type="spellStart"/>
+      <w:r>
+        <w:rPr>
+          <w:rFonts w:ascii="Times New Roman" w:eastAsia="Times New Roman" w:hAnsi="Times New Roman" w:cs="Times New Roman"/>
+          <w:sz w:val="20"/>
+          <w:szCs w:val="20"/>
+        </w:rPr>
+        <w:t>GitHub</w:t>
+      </w:r>
+      <w:proofErr w:type="spellEnd"/>
+    </w:p>
+    <w:p>
+      <w:pPr>
+        <w:pStyle w:val="normal0"/>
+        <w:rPr>
+          <w:rFonts w:ascii="Times New Roman" w:eastAsia="Times New Roman" w:hAnsi="Times New Roman" w:cs="Times New Roman"/>
+          <w:sz w:val="20"/>
+          <w:szCs w:val="20"/>
+        </w:rPr>
+      </w:pPr>
+      <w:r>
+        <w:rPr>
+          <w:rFonts w:ascii="Times New Roman" w:eastAsia="Times New Roman" w:hAnsi="Times New Roman" w:cs="Times New Roman"/>
+          <w:b/>
+          <w:sz w:val="20"/>
+          <w:szCs w:val="20"/>
+        </w:rPr>
+        <w:t>Tulane University – BS Psych (2011-2013</w:t>
+      </w:r>
+      <w:proofErr w:type="gramStart"/>
+      <w:r>
+        <w:rPr>
+          <w:rFonts w:ascii="Times New Roman" w:eastAsia="Times New Roman" w:hAnsi="Times New Roman" w:cs="Times New Roman"/>
+          <w:b/>
+          <w:sz w:val="20"/>
+          <w:szCs w:val="20"/>
+        </w:rPr>
+        <w:t xml:space="preserve">) </w:t>
+      </w:r>
+      <w:r>
+        <w:rPr>
+          <w:rFonts w:ascii="Times New Roman" w:eastAsia="Times New Roman" w:hAnsi="Times New Roman" w:cs="Times New Roman"/>
+          <w:sz w:val="20"/>
+          <w:szCs w:val="20"/>
+        </w:rPr>
+        <w:t xml:space="preserve"> Magna</w:t>
+      </w:r>
+      <w:proofErr w:type="gramEnd"/>
+      <w:r>
+        <w:rPr>
+          <w:rFonts w:ascii="Times New Roman" w:eastAsia="Times New Roman" w:hAnsi="Times New Roman" w:cs="Times New Roman"/>
+          <w:sz w:val="20"/>
+          <w:szCs w:val="20"/>
+        </w:rPr>
+        <w:t xml:space="preserve"> Cum Laude</w:t>
       </w:r>
     </w:p>
     <w:p>
@@ -1214,13 +1628,59 @@
         </w:rPr>
         <w:tab/>
       </w:r>
+      <w:proofErr w:type="spellStart"/>
       <w:r>
         <w:rPr>
           <w:rFonts w:ascii="Times New Roman" w:hAnsi="Times New Roman"/>
           <w:sz w:val="20"/>
           <w:szCs w:val="20"/>
         </w:rPr>
-        <w:t>jQuery, Bootstrap, Backbone.js, Web Design, Graphic Design, Adobe Creative Suite</w:t>
+        <w:t>jQuery</w:t>
+      </w:r>
+      <w:proofErr w:type="spellEnd"/>
+      <w:r>
+        <w:rPr>
+          <w:rFonts w:ascii="Times New Roman" w:hAnsi="Times New Roman"/>
+          <w:sz w:val="20"/>
+          <w:szCs w:val="20"/>
+        </w:rPr>
+        <w:t xml:space="preserve">, Bootstrap, </w:t>
+      </w:r>
+      <w:proofErr w:type="spellStart"/>
+      <w:r>
+        <w:rPr>
+          <w:rFonts w:ascii="Times New Roman" w:hAnsi="Times New Roman"/>
+          <w:sz w:val="20"/>
+          <w:szCs w:val="20"/>
+        </w:rPr>
+        <w:t>Backbone.js</w:t>
+      </w:r>
+      <w:proofErr w:type="spellEnd"/>
+      <w:r>
+        <w:rPr>
+          <w:rFonts w:ascii="Times New Roman" w:hAnsi="Times New Roman"/>
+          <w:sz w:val="20"/>
+          <w:szCs w:val="20"/>
+        </w:rPr>
+        <w:t xml:space="preserve">, Web Design, Graphic Design, </w:t>
+      </w:r>
+      <w:proofErr w:type="gramStart"/>
+      <w:r>
+        <w:rPr>
+          <w:rFonts w:ascii="Times New Roman" w:hAnsi="Times New Roman"/>
+          <w:sz w:val="20"/>
+          <w:szCs w:val="20"/>
+        </w:rPr>
+        <w:t>Adobe</w:t>
+      </w:r>
+      <w:proofErr w:type="gramEnd"/>
+      <w:r>
+        <w:rPr>
+          <w:rFonts w:ascii="Times New Roman" w:hAnsi="Times New Roman"/>
+          <w:sz w:val="20"/>
+          <w:szCs w:val="20"/>
+        </w:rPr>
+        <w:t xml:space="preserve"> Creative Suite</w:t>
       </w:r>
     </w:p>
     <w:sectPr>

</xml_diff>

<commit_message>
Update Word doc to include more project detail
</commit_message>
<xml_diff>
--- a/Kezia-Wineberg-resume.docx
+++ b/Kezia-Wineberg-resume.docx
@@ -220,36 +220,16 @@
           <w:sz w:val="20"/>
           <w:szCs w:val="20"/>
         </w:rPr>
-        <w:t xml:space="preserve">Adobe </w:t>
-      </w:r>
-      <w:proofErr w:type="spellStart"/>
-      <w:r>
-        <w:rPr>
-          <w:rFonts w:ascii="Times New Roman" w:eastAsia="Times New Roman" w:hAnsi="Times New Roman" w:cs="Times New Roman"/>
-          <w:sz w:val="20"/>
-          <w:szCs w:val="20"/>
-        </w:rPr>
-        <w:t>Xd</w:t>
-      </w:r>
-      <w:proofErr w:type="spellEnd"/>
-      <w:r>
-        <w:rPr>
-          <w:rFonts w:ascii="Times New Roman" w:eastAsia="Times New Roman" w:hAnsi="Times New Roman" w:cs="Times New Roman"/>
-          <w:sz w:val="20"/>
-          <w:szCs w:val="20"/>
-        </w:rPr>
-        <w:t xml:space="preserve">, Illustrator, JavaScript, </w:t>
-      </w:r>
-      <w:proofErr w:type="spellStart"/>
-      <w:r>
-        <w:rPr>
-          <w:rFonts w:ascii="Times New Roman" w:eastAsia="Times New Roman" w:hAnsi="Times New Roman" w:cs="Times New Roman"/>
-          <w:sz w:val="20"/>
-          <w:szCs w:val="20"/>
-        </w:rPr>
-        <w:t>ReactJS</w:t>
-      </w:r>
-      <w:proofErr w:type="spellEnd"/>
+        <w:t>Adobe Xd, Illustrator, JavaScript, ReactJS</w:t>
+      </w:r>
+      <w:r>
+        <w:rPr>
+          <w:rFonts w:ascii="Times New Roman" w:eastAsia="Times New Roman" w:hAnsi="Times New Roman" w:cs="Times New Roman"/>
+          <w:sz w:val="20"/>
+          <w:szCs w:val="20"/>
+        </w:rPr>
+        <w:t>, Trello, GitHub</w:t>
+      </w:r>
     </w:p>
     <w:p>
       <w:pPr>
@@ -272,24 +252,55 @@
           <w:sz w:val="20"/>
           <w:szCs w:val="20"/>
         </w:rPr>
-        <w:t>Design and build an attractive, multi-page website that sta</w:t>
-      </w:r>
-      <w:r>
-        <w:rPr>
-          <w:rFonts w:ascii="Times New Roman" w:eastAsia="Times New Roman" w:hAnsi="Times New Roman" w:cs="Times New Roman"/>
-          <w:sz w:val="20"/>
-          <w:szCs w:val="20"/>
-        </w:rPr>
-        <w:t xml:space="preserve">ys consistent within the </w:t>
-      </w:r>
-      <w:proofErr w:type="spellStart"/>
-      <w:r>
-        <w:rPr>
-          <w:rFonts w:ascii="Times New Roman" w:eastAsia="Times New Roman" w:hAnsi="Times New Roman" w:cs="Times New Roman"/>
-          <w:sz w:val="20"/>
-          <w:szCs w:val="20"/>
-        </w:rPr>
-        <w:t>WWCode</w:t>
+        <w:t>Currently designing and implementing</w:t>
+      </w:r>
+      <w:r>
+        <w:rPr>
+          <w:rFonts w:ascii="Times New Roman" w:eastAsia="Times New Roman" w:hAnsi="Times New Roman" w:cs="Times New Roman"/>
+          <w:sz w:val="20"/>
+          <w:szCs w:val="20"/>
+        </w:rPr>
+        <w:t xml:space="preserve"> </w:t>
+      </w:r>
+      <w:r>
+        <w:rPr>
+          <w:rFonts w:ascii="Times New Roman" w:eastAsia="Times New Roman" w:hAnsi="Times New Roman" w:cs="Times New Roman"/>
+          <w:sz w:val="20"/>
+          <w:szCs w:val="20"/>
+        </w:rPr>
+        <w:t>a</w:t>
+      </w:r>
+      <w:r>
+        <w:rPr>
+          <w:rFonts w:ascii="Times New Roman" w:eastAsia="Times New Roman" w:hAnsi="Times New Roman" w:cs="Times New Roman"/>
+          <w:sz w:val="20"/>
+          <w:szCs w:val="20"/>
+        </w:rPr>
+        <w:t xml:space="preserve"> multi-page </w:t>
+      </w:r>
+      <w:r>
+        <w:rPr>
+          <w:rFonts w:ascii="Times New Roman" w:eastAsia="Times New Roman" w:hAnsi="Times New Roman" w:cs="Times New Roman"/>
+          <w:sz w:val="20"/>
+          <w:szCs w:val="20"/>
+        </w:rPr>
+        <w:t>responsive design</w:t>
+      </w:r>
+      <w:r>
+        <w:rPr>
+          <w:rFonts w:ascii="Times New Roman" w:eastAsia="Times New Roman" w:hAnsi="Times New Roman" w:cs="Times New Roman"/>
+          <w:sz w:val="20"/>
+          <w:szCs w:val="20"/>
+        </w:rPr>
+        <w:t xml:space="preserve"> </w:t>
+      </w:r>
+      <w:r>
+        <w:rPr>
+          <w:rFonts w:ascii="Times New Roman" w:eastAsia="Times New Roman" w:hAnsi="Times New Roman" w:cs="Times New Roman"/>
+          <w:sz w:val="20"/>
+          <w:szCs w:val="20"/>
+        </w:rPr>
+        <w:t>highlighting the WWCode brand and mission</w:t>
       </w:r>
     </w:p>
     <w:p>
@@ -307,50 +318,13 @@
           <w:szCs w:val="20"/>
         </w:rPr>
       </w:pPr>
-      <w:proofErr w:type="spellEnd"/>
-      <w:r>
-        <w:rPr>
-          <w:rFonts w:ascii="Times New Roman" w:eastAsia="Times New Roman" w:hAnsi="Times New Roman" w:cs="Times New Roman"/>
-          <w:sz w:val="20"/>
-          <w:szCs w:val="20"/>
-        </w:rPr>
-        <w:t xml:space="preserve">Use </w:t>
-      </w:r>
-      <w:proofErr w:type="spellStart"/>
-      <w:r>
-        <w:rPr>
-          <w:rFonts w:ascii="Times New Roman" w:eastAsia="Times New Roman" w:hAnsi="Times New Roman" w:cs="Times New Roman"/>
-          <w:sz w:val="20"/>
-          <w:szCs w:val="20"/>
-        </w:rPr>
-        <w:t>Trello</w:t>
-      </w:r>
-      <w:proofErr w:type="spellEnd"/>
-      <w:r>
-        <w:rPr>
-          <w:rFonts w:ascii="Times New Roman" w:eastAsia="Times New Roman" w:hAnsi="Times New Roman" w:cs="Times New Roman"/>
-          <w:sz w:val="20"/>
-          <w:szCs w:val="20"/>
-        </w:rPr>
-        <w:t xml:space="preserve"> and </w:t>
-      </w:r>
-      <w:proofErr w:type="spellStart"/>
-      <w:r>
-        <w:rPr>
-          <w:rFonts w:ascii="Times New Roman" w:eastAsia="Times New Roman" w:hAnsi="Times New Roman" w:cs="Times New Roman"/>
-          <w:sz w:val="20"/>
-          <w:szCs w:val="20"/>
-        </w:rPr>
-        <w:t>GitHub</w:t>
-      </w:r>
-      <w:proofErr w:type="spellEnd"/>
-      <w:r>
-        <w:rPr>
-          <w:rFonts w:ascii="Times New Roman" w:eastAsia="Times New Roman" w:hAnsi="Times New Roman" w:cs="Times New Roman"/>
-          <w:sz w:val="20"/>
-          <w:szCs w:val="20"/>
-        </w:rPr>
-        <w:t xml:space="preserve"> for collaboration and version control</w:t>
+      <w:r>
+        <w:rPr>
+          <w:rFonts w:ascii="Times New Roman" w:eastAsia="Times New Roman" w:hAnsi="Times New Roman" w:cs="Times New Roman"/>
+          <w:sz w:val="20"/>
+          <w:szCs w:val="20"/>
+        </w:rPr>
+        <w:t>Collaborating with a multidisciplinary team using project management and version control to ensure efficiency and product quality</w:t>
       </w:r>
     </w:p>
     <w:p>
@@ -443,36 +417,24 @@
           <w:sz w:val="20"/>
           <w:szCs w:val="20"/>
         </w:rPr>
-        <w:t xml:space="preserve">JavaScript, </w:t>
-      </w:r>
-      <w:proofErr w:type="spellStart"/>
-      <w:r>
-        <w:rPr>
-          <w:rFonts w:ascii="Times New Roman" w:eastAsia="Times New Roman" w:hAnsi="Times New Roman" w:cs="Times New Roman"/>
-          <w:sz w:val="20"/>
-          <w:szCs w:val="20"/>
-        </w:rPr>
-        <w:t>ReactJS</w:t>
-      </w:r>
-      <w:proofErr w:type="spellEnd"/>
-      <w:r>
-        <w:rPr>
-          <w:rFonts w:ascii="Times New Roman" w:eastAsia="Times New Roman" w:hAnsi="Times New Roman" w:cs="Times New Roman"/>
-          <w:sz w:val="20"/>
-          <w:szCs w:val="20"/>
-        </w:rPr>
-        <w:t xml:space="preserve">, Adobe </w:t>
-      </w:r>
-      <w:proofErr w:type="spellStart"/>
-      <w:r>
-        <w:rPr>
-          <w:rFonts w:ascii="Times New Roman" w:eastAsia="Times New Roman" w:hAnsi="Times New Roman" w:cs="Times New Roman"/>
-          <w:sz w:val="20"/>
-          <w:szCs w:val="20"/>
-        </w:rPr>
-        <w:t>Xd</w:t>
-      </w:r>
-      <w:proofErr w:type="spellEnd"/>
+        <w:t xml:space="preserve">JavaScript, ReactJS, </w:t>
+      </w:r>
+      <w:r>
+        <w:rPr>
+          <w:rFonts w:ascii="Times New Roman" w:eastAsia="Times New Roman" w:hAnsi="Times New Roman" w:cs="Times New Roman"/>
+          <w:sz w:val="20"/>
+          <w:szCs w:val="20"/>
+        </w:rPr>
+        <w:t xml:space="preserve">Grunt, </w:t>
+      </w:r>
+      <w:r>
+        <w:rPr>
+          <w:rFonts w:ascii="Times New Roman" w:eastAsia="Times New Roman" w:hAnsi="Times New Roman" w:cs="Times New Roman"/>
+          <w:sz w:val="20"/>
+          <w:szCs w:val="20"/>
+        </w:rPr>
+        <w:t>Adobe Xd</w:t>
+      </w:r>
     </w:p>
     <w:p>
       <w:pPr>
@@ -495,18 +457,40 @@
           <w:sz w:val="20"/>
           <w:szCs w:val="20"/>
         </w:rPr>
-        <w:t xml:space="preserve">Created wireframes and an interactive prototype for a single-page portfolio site in Adobe </w:t>
-      </w:r>
-      <w:proofErr w:type="spellStart"/>
-      <w:r>
-        <w:rPr>
-          <w:rFonts w:ascii="Times New Roman" w:eastAsia="Times New Roman" w:hAnsi="Times New Roman" w:cs="Times New Roman"/>
-          <w:sz w:val="20"/>
-          <w:szCs w:val="20"/>
-        </w:rPr>
-        <w:t>Xd</w:t>
-      </w:r>
-      <w:proofErr w:type="spellEnd"/>
+        <w:t>Created wireframes</w:t>
+      </w:r>
+      <w:r>
+        <w:rPr>
+          <w:rFonts w:ascii="Times New Roman" w:eastAsia="Times New Roman" w:hAnsi="Times New Roman" w:cs="Times New Roman"/>
+          <w:sz w:val="20"/>
+          <w:szCs w:val="20"/>
+        </w:rPr>
+        <w:t>, high-resolution mockups,</w:t>
+      </w:r>
+      <w:r>
+        <w:rPr>
+          <w:rFonts w:ascii="Times New Roman" w:eastAsia="Times New Roman" w:hAnsi="Times New Roman" w:cs="Times New Roman"/>
+          <w:sz w:val="20"/>
+          <w:szCs w:val="20"/>
+        </w:rPr>
+        <w:t xml:space="preserve"> and an</w:t>
+      </w:r>
+      <w:r>
+        <w:rPr>
+          <w:rFonts w:ascii="Times New Roman" w:eastAsia="Times New Roman" w:hAnsi="Times New Roman" w:cs="Times New Roman"/>
+          <w:sz w:val="20"/>
+          <w:szCs w:val="20"/>
+        </w:rPr>
+        <w:t xml:space="preserve"> interactive prototype </w:t>
+      </w:r>
+      <w:r>
+        <w:rPr>
+          <w:rFonts w:ascii="Times New Roman" w:eastAsia="Times New Roman" w:hAnsi="Times New Roman" w:cs="Times New Roman"/>
+          <w:sz w:val="20"/>
+          <w:szCs w:val="20"/>
+        </w:rPr>
+        <w:t>in Adobe Xd</w:t>
+      </w:r>
     </w:p>
     <w:p>
       <w:pPr>
@@ -529,18 +513,128 @@
           <w:sz w:val="20"/>
           <w:szCs w:val="20"/>
         </w:rPr>
-        <w:t xml:space="preserve">Built the site using </w:t>
-      </w:r>
-      <w:proofErr w:type="spellStart"/>
-      <w:r>
-        <w:rPr>
-          <w:rFonts w:ascii="Times New Roman" w:eastAsia="Times New Roman" w:hAnsi="Times New Roman" w:cs="Times New Roman"/>
-          <w:sz w:val="20"/>
-          <w:szCs w:val="20"/>
-        </w:rPr>
-        <w:t>ReactJS</w:t>
-      </w:r>
-      <w:proofErr w:type="spellEnd"/>
+        <w:t>Developed</w:t>
+      </w:r>
+      <w:r>
+        <w:rPr>
+          <w:rFonts w:ascii="Times New Roman" w:eastAsia="Times New Roman" w:hAnsi="Times New Roman" w:cs="Times New Roman"/>
+          <w:sz w:val="20"/>
+          <w:szCs w:val="20"/>
+        </w:rPr>
+        <w:t xml:space="preserve"> </w:t>
+      </w:r>
+      <w:r>
+        <w:rPr>
+          <w:rFonts w:ascii="Times New Roman" w:eastAsia="Times New Roman" w:hAnsi="Times New Roman" w:cs="Times New Roman"/>
+          <w:sz w:val="20"/>
+          <w:szCs w:val="20"/>
+        </w:rPr>
+        <w:t>a</w:t>
+      </w:r>
+      <w:r>
+        <w:rPr>
+          <w:rFonts w:ascii="Times New Roman" w:eastAsia="Times New Roman" w:hAnsi="Times New Roman" w:cs="Times New Roman"/>
+          <w:sz w:val="20"/>
+          <w:szCs w:val="20"/>
+        </w:rPr>
+        <w:t xml:space="preserve"> </w:t>
+      </w:r>
+      <w:r>
+        <w:rPr>
+          <w:rFonts w:ascii="Times New Roman" w:eastAsia="Times New Roman" w:hAnsi="Times New Roman" w:cs="Times New Roman"/>
+          <w:sz w:val="20"/>
+          <w:szCs w:val="20"/>
+        </w:rPr>
+        <w:t xml:space="preserve">fully responsive </w:t>
+      </w:r>
+      <w:r>
+        <w:rPr>
+          <w:rFonts w:ascii="Times New Roman" w:eastAsia="Times New Roman" w:hAnsi="Times New Roman" w:cs="Times New Roman"/>
+          <w:sz w:val="20"/>
+          <w:szCs w:val="20"/>
+        </w:rPr>
+        <w:t>site</w:t>
+      </w:r>
+      <w:r>
+        <w:rPr>
+          <w:rFonts w:ascii="Times New Roman" w:eastAsia="Times New Roman" w:hAnsi="Times New Roman" w:cs="Times New Roman"/>
+          <w:sz w:val="20"/>
+          <w:szCs w:val="20"/>
+        </w:rPr>
+        <w:t>, featuring</w:t>
+      </w:r>
+      <w:r>
+        <w:rPr>
+          <w:rFonts w:ascii="Times New Roman" w:eastAsia="Times New Roman" w:hAnsi="Times New Roman" w:cs="Times New Roman"/>
+          <w:sz w:val="20"/>
+          <w:szCs w:val="20"/>
+        </w:rPr>
+        <w:t xml:space="preserve"> an attractive UI and toggled displays, </w:t>
+      </w:r>
+      <w:r>
+        <w:rPr>
+          <w:rFonts w:ascii="Times New Roman" w:eastAsia="Times New Roman" w:hAnsi="Times New Roman" w:cs="Times New Roman"/>
+          <w:sz w:val="20"/>
+          <w:szCs w:val="20"/>
+        </w:rPr>
+        <w:t>in an</w:t>
+      </w:r>
+      <w:r>
+        <w:rPr>
+          <w:rFonts w:ascii="Times New Roman" w:eastAsia="Times New Roman" w:hAnsi="Times New Roman" w:cs="Times New Roman"/>
+          <w:sz w:val="20"/>
+          <w:szCs w:val="20"/>
+        </w:rPr>
+        <w:t xml:space="preserve"> iterative process </w:t>
+      </w:r>
+      <w:r>
+        <w:rPr>
+          <w:rFonts w:ascii="Times New Roman" w:eastAsia="Times New Roman" w:hAnsi="Times New Roman" w:cs="Times New Roman"/>
+          <w:sz w:val="20"/>
+          <w:szCs w:val="20"/>
+        </w:rPr>
+        <w:t xml:space="preserve">using </w:t>
+      </w:r>
+      <w:r>
+        <w:rPr>
+          <w:rFonts w:ascii="Times New Roman" w:eastAsia="Times New Roman" w:hAnsi="Times New Roman" w:cs="Times New Roman"/>
+          <w:sz w:val="20"/>
+          <w:szCs w:val="20"/>
+        </w:rPr>
+        <w:t>ES6</w:t>
+      </w:r>
+      <w:r>
+        <w:rPr>
+          <w:rFonts w:ascii="Times New Roman" w:eastAsia="Times New Roman" w:hAnsi="Times New Roman" w:cs="Times New Roman"/>
+          <w:sz w:val="20"/>
+          <w:szCs w:val="20"/>
+        </w:rPr>
+        <w:t xml:space="preserve"> best practices</w:t>
+      </w:r>
+      <w:r>
+        <w:rPr>
+          <w:rFonts w:ascii="Times New Roman" w:eastAsia="Times New Roman" w:hAnsi="Times New Roman" w:cs="Times New Roman"/>
+          <w:sz w:val="20"/>
+          <w:szCs w:val="20"/>
+        </w:rPr>
+        <w:t>, build tools,</w:t>
+      </w:r>
+      <w:r>
+        <w:rPr>
+          <w:rFonts w:ascii="Times New Roman" w:eastAsia="Times New Roman" w:hAnsi="Times New Roman" w:cs="Times New Roman"/>
+          <w:sz w:val="20"/>
+          <w:szCs w:val="20"/>
+        </w:rPr>
+        <w:t xml:space="preserve"> and </w:t>
+      </w:r>
+      <w:r>
+        <w:rPr>
+          <w:rFonts w:ascii="Times New Roman" w:eastAsia="Times New Roman" w:hAnsi="Times New Roman" w:cs="Times New Roman"/>
+          <w:sz w:val="20"/>
+          <w:szCs w:val="20"/>
+        </w:rPr>
+        <w:t>the React framework</w:t>
+      </w:r>
     </w:p>
     <w:p>
       <w:pPr>
@@ -601,6 +695,15 @@
           <w:sz w:val="20"/>
           <w:szCs w:val="20"/>
         </w:rPr>
+        <w:t xml:space="preserve">WILLIAMS </w:t>
+      </w:r>
+      <w:r>
+        <w:rPr>
+          <w:rFonts w:ascii="Times New Roman" w:eastAsia="Times New Roman" w:hAnsi="Times New Roman" w:cs="Times New Roman"/>
+          <w:b/>
+          <w:sz w:val="20"/>
+          <w:szCs w:val="20"/>
+        </w:rPr>
         <w:t xml:space="preserve">NEIGHBORHOOD MAP </w:t>
       </w:r>
       <w:r>
@@ -609,61 +712,25 @@
           <w:sz w:val="20"/>
           <w:szCs w:val="20"/>
         </w:rPr>
-        <w:t xml:space="preserve">– </w:t>
-      </w:r>
-      <w:proofErr w:type="spellStart"/>
-      <w:r>
-        <w:rPr>
-          <w:rFonts w:ascii="Times New Roman" w:eastAsia="Times New Roman" w:hAnsi="Times New Roman" w:cs="Times New Roman"/>
-          <w:sz w:val="20"/>
-          <w:szCs w:val="20"/>
-        </w:rPr>
-        <w:t>Udacity</w:t>
-      </w:r>
-      <w:proofErr w:type="spellEnd"/>
-      <w:r>
-        <w:rPr>
-          <w:rFonts w:ascii="Times New Roman" w:eastAsia="Times New Roman" w:hAnsi="Times New Roman" w:cs="Times New Roman"/>
-          <w:sz w:val="20"/>
-          <w:szCs w:val="20"/>
-        </w:rPr>
-        <w:t xml:space="preserve"> capstone project</w:t>
-      </w:r>
-    </w:p>
-    <w:p>
-      <w:pPr>
-        <w:pStyle w:val="normal0"/>
-        <w:rPr>
-          <w:rFonts w:ascii="Times New Roman" w:eastAsia="Times New Roman" w:hAnsi="Times New Roman" w:cs="Times New Roman"/>
-          <w:sz w:val="20"/>
-          <w:szCs w:val="20"/>
-        </w:rPr>
-      </w:pPr>
-      <w:r>
-        <w:rPr>
-          <w:rFonts w:ascii="Times New Roman" w:eastAsia="Times New Roman" w:hAnsi="Times New Roman" w:cs="Times New Roman"/>
-          <w:sz w:val="20"/>
-          <w:szCs w:val="20"/>
-        </w:rPr>
-        <w:t xml:space="preserve">JavaScript, HTML, CSS, </w:t>
-      </w:r>
-      <w:proofErr w:type="spellStart"/>
-      <w:r>
-        <w:rPr>
-          <w:rFonts w:ascii="Times New Roman" w:eastAsia="Times New Roman" w:hAnsi="Times New Roman" w:cs="Times New Roman"/>
-          <w:sz w:val="20"/>
-          <w:szCs w:val="20"/>
-        </w:rPr>
-        <w:t>Knockout.js</w:t>
-      </w:r>
-      <w:proofErr w:type="spellEnd"/>
-      <w:r>
-        <w:rPr>
-          <w:rFonts w:ascii="Times New Roman" w:eastAsia="Times New Roman" w:hAnsi="Times New Roman" w:cs="Times New Roman"/>
-          <w:sz w:val="20"/>
-          <w:szCs w:val="20"/>
-        </w:rPr>
-        <w:t>, AJAX</w:t>
+        <w:t>– Udacity capstone project</w:t>
+      </w:r>
+    </w:p>
+    <w:p>
+      <w:pPr>
+        <w:pStyle w:val="normal0"/>
+        <w:rPr>
+          <w:rFonts w:ascii="Times New Roman" w:eastAsia="Times New Roman" w:hAnsi="Times New Roman" w:cs="Times New Roman"/>
+          <w:sz w:val="20"/>
+          <w:szCs w:val="20"/>
+        </w:rPr>
+      </w:pPr>
+      <w:r>
+        <w:rPr>
+          <w:rFonts w:ascii="Times New Roman" w:eastAsia="Times New Roman" w:hAnsi="Times New Roman" w:cs="Times New Roman"/>
+          <w:sz w:val="20"/>
+          <w:szCs w:val="20"/>
+        </w:rPr>
+        <w:t>JavaScript, HTML, CSS, Knockout.js, AJAX</w:t>
       </w:r>
     </w:p>
     <w:p>
@@ -687,49 +754,103 @@
           <w:sz w:val="20"/>
           <w:szCs w:val="20"/>
         </w:rPr>
-        <w:t>Created a map-based web app using the Knockout framework</w:t>
-      </w:r>
-    </w:p>
-    <w:p>
-      <w:pPr>
-        <w:pStyle w:val="normal0"/>
-        <w:numPr>
-          <w:ilvl w:val="0"/>
-          <w:numId w:val="5"/>
-        </w:numPr>
-        <w:ind w:hanging="360"/>
-        <w:contextualSpacing/>
-        <w:rPr>
-          <w:rFonts w:ascii="Times New Roman" w:eastAsia="Times New Roman" w:hAnsi="Times New Roman" w:cs="Times New Roman"/>
-          <w:sz w:val="20"/>
-          <w:szCs w:val="20"/>
-        </w:rPr>
-      </w:pPr>
-      <w:r>
-        <w:rPr>
-          <w:rFonts w:ascii="Times New Roman" w:eastAsia="Times New Roman" w:hAnsi="Times New Roman" w:cs="Times New Roman"/>
-          <w:sz w:val="20"/>
-          <w:szCs w:val="20"/>
-        </w:rPr>
-        <w:t xml:space="preserve">Integrated Google Maps APIs, the Yelp API v.2, and </w:t>
-      </w:r>
-      <w:proofErr w:type="spellStart"/>
-      <w:r>
-        <w:rPr>
-          <w:rFonts w:ascii="Times New Roman" w:eastAsia="Times New Roman" w:hAnsi="Times New Roman" w:cs="Times New Roman"/>
-          <w:sz w:val="20"/>
-          <w:szCs w:val="20"/>
-        </w:rPr>
-        <w:t>OAuth</w:t>
-      </w:r>
-      <w:proofErr w:type="spellEnd"/>
-      <w:r>
-        <w:rPr>
-          <w:rFonts w:ascii="Times New Roman" w:eastAsia="Times New Roman" w:hAnsi="Times New Roman" w:cs="Times New Roman"/>
-          <w:sz w:val="20"/>
-          <w:szCs w:val="20"/>
-        </w:rPr>
-        <w:t xml:space="preserve"> 2.0</w:t>
+        <w:t>Developed</w:t>
+      </w:r>
+      <w:r>
+        <w:rPr>
+          <w:rFonts w:ascii="Times New Roman" w:eastAsia="Times New Roman" w:hAnsi="Times New Roman" w:cs="Times New Roman"/>
+          <w:sz w:val="20"/>
+          <w:szCs w:val="20"/>
+        </w:rPr>
+        <w:t xml:space="preserve"> a</w:t>
+      </w:r>
+      <w:r>
+        <w:rPr>
+          <w:rFonts w:ascii="Times New Roman" w:eastAsia="Times New Roman" w:hAnsi="Times New Roman" w:cs="Times New Roman"/>
+          <w:sz w:val="20"/>
+          <w:szCs w:val="20"/>
+        </w:rPr>
+        <w:t>n interactive</w:t>
+      </w:r>
+      <w:r>
+        <w:rPr>
+          <w:rFonts w:ascii="Times New Roman" w:eastAsia="Times New Roman" w:hAnsi="Times New Roman" w:cs="Times New Roman"/>
+          <w:sz w:val="20"/>
+          <w:szCs w:val="20"/>
+        </w:rPr>
+        <w:t xml:space="preserve"> map-based web app</w:t>
+      </w:r>
+      <w:r>
+        <w:rPr>
+          <w:rFonts w:ascii="Times New Roman" w:eastAsia="Times New Roman" w:hAnsi="Times New Roman" w:cs="Times New Roman"/>
+          <w:sz w:val="20"/>
+          <w:szCs w:val="20"/>
+        </w:rPr>
+        <w:t xml:space="preserve"> that</w:t>
+      </w:r>
+      <w:r>
+        <w:rPr>
+          <w:rFonts w:ascii="Times New Roman" w:eastAsia="Times New Roman" w:hAnsi="Times New Roman" w:cs="Times New Roman"/>
+          <w:sz w:val="20"/>
+          <w:szCs w:val="20"/>
+        </w:rPr>
+        <w:t xml:space="preserve"> </w:t>
+      </w:r>
+      <w:r>
+        <w:rPr>
+          <w:rFonts w:ascii="Times New Roman" w:eastAsia="Times New Roman" w:hAnsi="Times New Roman" w:cs="Times New Roman"/>
+          <w:sz w:val="20"/>
+          <w:szCs w:val="20"/>
+        </w:rPr>
+        <w:t xml:space="preserve">makes use of third-party APIs (Google Maps, Yelp) and </w:t>
+      </w:r>
+      <w:r>
+        <w:rPr>
+          <w:rFonts w:ascii="Times New Roman" w:eastAsia="Times New Roman" w:hAnsi="Times New Roman" w:cs="Times New Roman"/>
+          <w:sz w:val="20"/>
+          <w:szCs w:val="20"/>
+        </w:rPr>
+        <w:t xml:space="preserve">features a list of </w:t>
+      </w:r>
+      <w:r>
+        <w:rPr>
+          <w:rFonts w:ascii="Times New Roman" w:eastAsia="Times New Roman" w:hAnsi="Times New Roman" w:cs="Times New Roman"/>
+          <w:sz w:val="20"/>
+          <w:szCs w:val="20"/>
+        </w:rPr>
+        <w:t xml:space="preserve">filterable </w:t>
+      </w:r>
+      <w:r>
+        <w:rPr>
+          <w:rFonts w:ascii="Times New Roman" w:eastAsia="Times New Roman" w:hAnsi="Times New Roman" w:cs="Times New Roman"/>
+          <w:sz w:val="20"/>
+          <w:szCs w:val="20"/>
+        </w:rPr>
+        <w:t>local hangouts</w:t>
+      </w:r>
+      <w:r>
+        <w:rPr>
+          <w:rFonts w:ascii="Times New Roman" w:eastAsia="Times New Roman" w:hAnsi="Times New Roman" w:cs="Times New Roman"/>
+          <w:sz w:val="20"/>
+          <w:szCs w:val="20"/>
+        </w:rPr>
+        <w:t>; b</w:t>
+      </w:r>
+      <w:r>
+        <w:rPr>
+          <w:rFonts w:ascii="Times New Roman" w:eastAsia="Times New Roman" w:hAnsi="Times New Roman" w:cs="Times New Roman"/>
+          <w:sz w:val="20"/>
+          <w:szCs w:val="20"/>
+        </w:rPr>
+        <w:t>usiness-specific information is served in modals via the Yelp API v.2</w:t>
+      </w:r>
+      <w:r>
+        <w:rPr>
+          <w:rFonts w:ascii="Times New Roman" w:eastAsia="Times New Roman" w:hAnsi="Times New Roman" w:cs="Times New Roman"/>
+          <w:sz w:val="20"/>
+          <w:szCs w:val="20"/>
+        </w:rPr>
+        <w:t xml:space="preserve"> </w:t>
       </w:r>
     </w:p>
     <w:p>
@@ -856,6 +977,14 @@
         </w:rPr>
         <w:t>Portland, OR</w:t>
       </w:r>
+      <w:r>
+        <w:rPr>
+          <w:rFonts w:ascii="Times New Roman" w:eastAsia="Times New Roman" w:hAnsi="Times New Roman" w:cs="Times New Roman"/>
+          <w:sz w:val="20"/>
+          <w:szCs w:val="20"/>
+        </w:rPr>
+        <w:t xml:space="preserve"> and remote</w:t>
+      </w:r>
     </w:p>
     <w:p>
       <w:pPr>
@@ -910,25 +1039,7 @@
           <w:sz w:val="20"/>
           <w:szCs w:val="20"/>
         </w:rPr>
-        <w:t xml:space="preserve"> team to create the new </w:t>
-      </w:r>
-      <w:proofErr w:type="spellStart"/>
-      <w:r>
-        <w:rPr>
-          <w:rFonts w:ascii="Times New Roman" w:eastAsia="Times New Roman" w:hAnsi="Times New Roman" w:cs="Times New Roman"/>
-          <w:sz w:val="20"/>
-          <w:szCs w:val="20"/>
-        </w:rPr>
-        <w:t>WWCode</w:t>
-      </w:r>
-      <w:proofErr w:type="spellEnd"/>
-      <w:r>
-        <w:rPr>
-          <w:rFonts w:ascii="Times New Roman" w:eastAsia="Times New Roman" w:hAnsi="Times New Roman" w:cs="Times New Roman"/>
-          <w:sz w:val="20"/>
-          <w:szCs w:val="20"/>
-        </w:rPr>
-        <w:t xml:space="preserve"> PDX website</w:t>
+        <w:t xml:space="preserve"> team to create the new WWCode PDX website</w:t>
       </w:r>
     </w:p>
     <w:p>
@@ -1008,18 +1119,8 @@
           <w:sz w:val="20"/>
           <w:szCs w:val="20"/>
         </w:rPr>
-        <w:t xml:space="preserve">Collaborated with a web designer to create an attractive, thought-provoking online magazine on </w:t>
-      </w:r>
-      <w:proofErr w:type="spellStart"/>
-      <w:r>
-        <w:rPr>
-          <w:rFonts w:ascii="Times New Roman" w:eastAsia="Times New Roman" w:hAnsi="Times New Roman" w:cs="Times New Roman"/>
-          <w:sz w:val="20"/>
-          <w:szCs w:val="20"/>
-        </w:rPr>
-        <w:t>WordPress</w:t>
-      </w:r>
-      <w:proofErr w:type="spellEnd"/>
+        <w:t>Collaborated with a web designer to create an attractive, thought-provoking online magazine on WordPress</w:t>
+      </w:r>
     </w:p>
     <w:p>
       <w:pPr>
@@ -1042,36 +1143,8 @@
           <w:sz w:val="20"/>
           <w:szCs w:val="20"/>
         </w:rPr>
-        <w:t xml:space="preserve">Troubleshoot and maintain custom </w:t>
-      </w:r>
-      <w:proofErr w:type="spellStart"/>
-      <w:r>
-        <w:rPr>
-          <w:rFonts w:ascii="Times New Roman" w:eastAsia="Times New Roman" w:hAnsi="Times New Roman" w:cs="Times New Roman"/>
-          <w:sz w:val="20"/>
-          <w:szCs w:val="20"/>
-        </w:rPr>
-        <w:t>WordPress</w:t>
-      </w:r>
-      <w:proofErr w:type="spellEnd"/>
-      <w:r>
-        <w:rPr>
-          <w:rFonts w:ascii="Times New Roman" w:eastAsia="Times New Roman" w:hAnsi="Times New Roman" w:cs="Times New Roman"/>
-          <w:sz w:val="20"/>
-          <w:szCs w:val="20"/>
-        </w:rPr>
-        <w:t xml:space="preserve"> theme; add/remove/update </w:t>
-      </w:r>
-      <w:proofErr w:type="spellStart"/>
-      <w:r>
-        <w:rPr>
-          <w:rFonts w:ascii="Times New Roman" w:eastAsia="Times New Roman" w:hAnsi="Times New Roman" w:cs="Times New Roman"/>
-          <w:sz w:val="20"/>
-          <w:szCs w:val="20"/>
-        </w:rPr>
-        <w:t>plugins</w:t>
-      </w:r>
-      <w:proofErr w:type="spellEnd"/>
+        <w:t>Troubleshoot and maintain custom WordPress theme; add/remove/update plugins</w:t>
+      </w:r>
     </w:p>
     <w:p>
       <w:pPr>
@@ -1124,7 +1197,6 @@
           <w:szCs w:val="20"/>
         </w:rPr>
       </w:pPr>
-      <w:proofErr w:type="spellStart"/>
       <w:r>
         <w:rPr>
           <w:rFonts w:ascii="Times New Roman" w:eastAsia="Times New Roman" w:hAnsi="Times New Roman" w:cs="Times New Roman"/>
@@ -1132,37 +1204,7 @@
           <w:sz w:val="20"/>
           <w:szCs w:val="20"/>
         </w:rPr>
-        <w:t>Saron</w:t>
-      </w:r>
-      <w:proofErr w:type="spellEnd"/>
-      <w:r>
-        <w:rPr>
-          <w:rFonts w:ascii="Times New Roman" w:eastAsia="Times New Roman" w:hAnsi="Times New Roman" w:cs="Times New Roman"/>
-          <w:b/>
-          <w:sz w:val="20"/>
-          <w:szCs w:val="20"/>
-        </w:rPr>
-        <w:t xml:space="preserve"> Lab, UC Davis Center for Mind and Brain – </w:t>
-      </w:r>
-      <w:proofErr w:type="gramStart"/>
-      <w:r>
-        <w:rPr>
-          <w:rFonts w:ascii="Times New Roman" w:eastAsia="Times New Roman" w:hAnsi="Times New Roman" w:cs="Times New Roman"/>
-          <w:b/>
-          <w:sz w:val="20"/>
-          <w:szCs w:val="20"/>
-        </w:rPr>
-        <w:t>Junior</w:t>
-      </w:r>
-      <w:proofErr w:type="gramEnd"/>
-      <w:r>
-        <w:rPr>
-          <w:rFonts w:ascii="Times New Roman" w:eastAsia="Times New Roman" w:hAnsi="Times New Roman" w:cs="Times New Roman"/>
-          <w:b/>
-          <w:sz w:val="20"/>
-          <w:szCs w:val="20"/>
-        </w:rPr>
-        <w:t xml:space="preserve"> Specialist  (01/2014 - 06/2016)</w:t>
+        <w:t>Saron Lab, UC Davis Center for Mind and Brain – Junior Specialist  (01/2014 - 06/2016)</w:t>
       </w:r>
       <w:r>
         <w:rPr>
@@ -1229,29 +1271,21 @@
         </w:rPr>
         <w:t>Trained Research Assistants (RAs) in basic EEG processing</w:t>
       </w:r>
-    </w:p>
-    <w:p>
-      <w:pPr>
-        <w:pStyle w:val="normal0"/>
-        <w:numPr>
-          <w:ilvl w:val="0"/>
-          <w:numId w:val="1"/>
-        </w:numPr>
-        <w:ind w:hanging="360"/>
-        <w:contextualSpacing/>
-        <w:rPr>
-          <w:rFonts w:ascii="Times New Roman" w:eastAsia="Times New Roman" w:hAnsi="Times New Roman" w:cs="Times New Roman"/>
-          <w:sz w:val="20"/>
-          <w:szCs w:val="20"/>
-        </w:rPr>
-      </w:pPr>
-      <w:r>
-        <w:rPr>
-          <w:rFonts w:ascii="Times New Roman" w:eastAsia="Times New Roman" w:hAnsi="Times New Roman" w:cs="Times New Roman"/>
-          <w:sz w:val="20"/>
-          <w:szCs w:val="20"/>
-        </w:rPr>
-        <w:t>Assisted with lab management and editing of papers</w:t>
+      <w:r>
+        <w:rPr>
+          <w:rFonts w:ascii="Times New Roman" w:eastAsia="Times New Roman" w:hAnsi="Times New Roman" w:cs="Times New Roman"/>
+          <w:sz w:val="20"/>
+          <w:szCs w:val="20"/>
+        </w:rPr>
+        <w:t>; a</w:t>
+      </w:r>
+      <w:r>
+        <w:rPr>
+          <w:rFonts w:ascii="Times New Roman" w:eastAsia="Times New Roman" w:hAnsi="Times New Roman" w:cs="Times New Roman"/>
+          <w:sz w:val="20"/>
+          <w:szCs w:val="20"/>
+        </w:rPr>
+        <w:t>ssisted with lab management and editing of papers</w:t>
       </w:r>
     </w:p>
     <w:p>
@@ -1301,7 +1335,6 @@
           <w:szCs w:val="20"/>
         </w:rPr>
       </w:pPr>
-      <w:proofErr w:type="spellStart"/>
       <w:r>
         <w:rPr>
           <w:rFonts w:ascii="Times New Roman" w:eastAsia="Times New Roman" w:hAnsi="Times New Roman" w:cs="Times New Roman"/>
@@ -1309,17 +1342,7 @@
           <w:sz w:val="20"/>
           <w:szCs w:val="20"/>
         </w:rPr>
-        <w:t>Codecademy</w:t>
-      </w:r>
-      <w:proofErr w:type="spellEnd"/>
-      <w:r>
-        <w:rPr>
-          <w:rFonts w:ascii="Times New Roman" w:eastAsia="Times New Roman" w:hAnsi="Times New Roman" w:cs="Times New Roman"/>
-          <w:b/>
-          <w:sz w:val="20"/>
-          <w:szCs w:val="20"/>
-        </w:rPr>
-        <w:t xml:space="preserve"> (2016-2017)</w:t>
+        <w:t>Codecademy (2016-2017)</w:t>
       </w:r>
     </w:p>
     <w:p>
@@ -1360,25 +1383,7 @@
           <w:sz w:val="20"/>
           <w:szCs w:val="20"/>
         </w:rPr>
-        <w:t xml:space="preserve"> Ruby, </w:t>
-      </w:r>
-      <w:proofErr w:type="spellStart"/>
-      <w:r>
-        <w:rPr>
-          <w:rFonts w:ascii="Times New Roman" w:eastAsia="Times New Roman" w:hAnsi="Times New Roman" w:cs="Times New Roman"/>
-          <w:sz w:val="20"/>
-          <w:szCs w:val="20"/>
-        </w:rPr>
-        <w:t>ReactJS</w:t>
-      </w:r>
-      <w:proofErr w:type="spellEnd"/>
-      <w:r>
-        <w:rPr>
-          <w:rFonts w:ascii="Times New Roman" w:eastAsia="Times New Roman" w:hAnsi="Times New Roman" w:cs="Times New Roman"/>
-          <w:sz w:val="20"/>
-          <w:szCs w:val="20"/>
-        </w:rPr>
-        <w:t xml:space="preserve">, </w:t>
+        <w:t xml:space="preserve"> Ruby, ReactJS, </w:t>
       </w:r>
       <w:r>
         <w:rPr>
@@ -1407,7 +1412,6 @@
           <w:szCs w:val="20"/>
         </w:rPr>
       </w:pPr>
-      <w:proofErr w:type="spellStart"/>
       <w:r>
         <w:rPr>
           <w:rFonts w:ascii="Times New Roman" w:eastAsia="Times New Roman" w:hAnsi="Times New Roman" w:cs="Times New Roman"/>
@@ -1415,37 +1419,7 @@
           <w:sz w:val="20"/>
           <w:szCs w:val="20"/>
         </w:rPr>
-        <w:t>Udacity</w:t>
-      </w:r>
-      <w:proofErr w:type="spellEnd"/>
-      <w:r>
-        <w:rPr>
-          <w:rFonts w:ascii="Times New Roman" w:eastAsia="Times New Roman" w:hAnsi="Times New Roman" w:cs="Times New Roman"/>
-          <w:b/>
-          <w:sz w:val="20"/>
-          <w:szCs w:val="20"/>
-        </w:rPr>
-        <w:t xml:space="preserve"> – Front End Web Developer </w:t>
-      </w:r>
-      <w:proofErr w:type="spellStart"/>
-      <w:r>
-        <w:rPr>
-          <w:rFonts w:ascii="Times New Roman" w:eastAsia="Times New Roman" w:hAnsi="Times New Roman" w:cs="Times New Roman"/>
-          <w:b/>
-          <w:sz w:val="20"/>
-          <w:szCs w:val="20"/>
-        </w:rPr>
-        <w:t>Nanodegree</w:t>
-      </w:r>
-      <w:proofErr w:type="spellEnd"/>
-      <w:r>
-        <w:rPr>
-          <w:rFonts w:ascii="Times New Roman" w:eastAsia="Times New Roman" w:hAnsi="Times New Roman" w:cs="Times New Roman"/>
-          <w:b/>
-          <w:sz w:val="20"/>
-          <w:szCs w:val="20"/>
-        </w:rPr>
-        <w:t xml:space="preserve"> (2016)</w:t>
+        <w:t>Udacity – Front End Web Developer Nanodegree (2016)</w:t>
       </w:r>
     </w:p>
     <w:p>
@@ -1478,72 +1452,8 @@
           <w:sz w:val="20"/>
           <w:szCs w:val="20"/>
         </w:rPr>
-        <w:t xml:space="preserve"> Responsive Web Design Fundamentals, Intro to HTML &amp; CSS, Responsive Images, JavaScript Basics, Intro to </w:t>
-      </w:r>
-      <w:proofErr w:type="spellStart"/>
-      <w:r>
-        <w:rPr>
-          <w:rFonts w:ascii="Times New Roman" w:eastAsia="Times New Roman" w:hAnsi="Times New Roman" w:cs="Times New Roman"/>
-          <w:sz w:val="20"/>
-          <w:szCs w:val="20"/>
-        </w:rPr>
-        <w:t>jQuery</w:t>
-      </w:r>
-      <w:proofErr w:type="spellEnd"/>
-      <w:r>
-        <w:rPr>
-          <w:rFonts w:ascii="Times New Roman" w:eastAsia="Times New Roman" w:hAnsi="Times New Roman" w:cs="Times New Roman"/>
-          <w:sz w:val="20"/>
-          <w:szCs w:val="20"/>
-        </w:rPr>
-        <w:t xml:space="preserve">, Object-Oriented JavaScript, HTML5 Canvas, Browser Rendering Optimization, Website Performance Optimization, Intro to AJAX, </w:t>
-      </w:r>
-      <w:proofErr w:type="spellStart"/>
-      <w:r>
-        <w:rPr>
-          <w:rFonts w:ascii="Times New Roman" w:eastAsia="Times New Roman" w:hAnsi="Times New Roman" w:cs="Times New Roman"/>
-          <w:sz w:val="20"/>
-          <w:szCs w:val="20"/>
-        </w:rPr>
-        <w:t>Javascript</w:t>
-      </w:r>
-      <w:proofErr w:type="spellEnd"/>
-      <w:r>
-        <w:rPr>
-          <w:rFonts w:ascii="Times New Roman" w:eastAsia="Times New Roman" w:hAnsi="Times New Roman" w:cs="Times New Roman"/>
-          <w:sz w:val="20"/>
-          <w:szCs w:val="20"/>
-        </w:rPr>
-        <w:t xml:space="preserve"> Design Patterns, JavaScript Testing, </w:t>
-      </w:r>
-      <w:proofErr w:type="spellStart"/>
-      <w:r>
-        <w:rPr>
-          <w:rFonts w:ascii="Times New Roman" w:eastAsia="Times New Roman" w:hAnsi="Times New Roman" w:cs="Times New Roman"/>
-          <w:sz w:val="20"/>
-          <w:szCs w:val="20"/>
-        </w:rPr>
-        <w:t>Git</w:t>
-      </w:r>
-      <w:proofErr w:type="spellEnd"/>
-      <w:r>
-        <w:rPr>
-          <w:rFonts w:ascii="Times New Roman" w:eastAsia="Times New Roman" w:hAnsi="Times New Roman" w:cs="Times New Roman"/>
-          <w:sz w:val="20"/>
-          <w:szCs w:val="20"/>
-        </w:rPr>
-        <w:t xml:space="preserve"> and </w:t>
-      </w:r>
-      <w:proofErr w:type="spellStart"/>
-      <w:r>
-        <w:rPr>
-          <w:rFonts w:ascii="Times New Roman" w:eastAsia="Times New Roman" w:hAnsi="Times New Roman" w:cs="Times New Roman"/>
-          <w:sz w:val="20"/>
-          <w:szCs w:val="20"/>
-        </w:rPr>
-        <w:t>GitHub</w:t>
-      </w:r>
-      <w:proofErr w:type="spellEnd"/>
+        <w:t xml:space="preserve"> Responsive Web Design Fundamentals, Intro to HTML &amp; CSS, Responsive Images, JavaScript Basics, Intro to jQuery, Object-Oriented JavaScript, HTML5 Canvas, Browser Rendering Optimization, Website Performance Optimization, Intro to AJAX, Javascript Design Patterns, JavaScript Testing, Git and GitHub</w:t>
+      </w:r>
     </w:p>
     <w:p>
       <w:pPr>
@@ -1561,34 +1471,15 @@
           <w:sz w:val="20"/>
           <w:szCs w:val="20"/>
         </w:rPr>
-        <w:t>Tulane University – BS Psych (2011-2013</w:t>
-      </w:r>
-      <w:proofErr w:type="gramStart"/>
-      <w:r>
-        <w:rPr>
-          <w:rFonts w:ascii="Times New Roman" w:eastAsia="Times New Roman" w:hAnsi="Times New Roman" w:cs="Times New Roman"/>
-          <w:b/>
-          <w:sz w:val="20"/>
-          <w:szCs w:val="20"/>
-        </w:rPr>
-        <w:t xml:space="preserve">) </w:t>
-      </w:r>
-      <w:r>
-        <w:rPr>
-          <w:rFonts w:ascii="Times New Roman" w:eastAsia="Times New Roman" w:hAnsi="Times New Roman" w:cs="Times New Roman"/>
-          <w:sz w:val="20"/>
-          <w:szCs w:val="20"/>
-        </w:rPr>
-        <w:t xml:space="preserve"> Magna</w:t>
-      </w:r>
-      <w:proofErr w:type="gramEnd"/>
-      <w:r>
-        <w:rPr>
-          <w:rFonts w:ascii="Times New Roman" w:eastAsia="Times New Roman" w:hAnsi="Times New Roman" w:cs="Times New Roman"/>
-          <w:sz w:val="20"/>
-          <w:szCs w:val="20"/>
-        </w:rPr>
-        <w:t xml:space="preserve"> Cum Laude</w:t>
+        <w:t xml:space="preserve">Tulane University – BS Psych (2011-2013) </w:t>
+      </w:r>
+      <w:r>
+        <w:rPr>
+          <w:rFonts w:ascii="Times New Roman" w:eastAsia="Times New Roman" w:hAnsi="Times New Roman" w:cs="Times New Roman"/>
+          <w:sz w:val="20"/>
+          <w:szCs w:val="20"/>
+        </w:rPr>
+        <w:t xml:space="preserve"> Magna Cum Laude</w:t>
       </w:r>
     </w:p>
     <w:p>
@@ -1628,64 +1519,34 @@
         </w:rPr>
         <w:tab/>
       </w:r>
-      <w:proofErr w:type="spellStart"/>
       <w:r>
         <w:rPr>
           <w:rFonts w:ascii="Times New Roman" w:hAnsi="Times New Roman"/>
           <w:sz w:val="20"/>
           <w:szCs w:val="20"/>
         </w:rPr>
-        <w:t>jQuery</w:t>
-      </w:r>
-      <w:proofErr w:type="spellEnd"/>
+        <w:t xml:space="preserve">jQuery, Bootstrap, </w:t>
+      </w:r>
       <w:r>
         <w:rPr>
           <w:rFonts w:ascii="Times New Roman" w:hAnsi="Times New Roman"/>
           <w:sz w:val="20"/>
           <w:szCs w:val="20"/>
         </w:rPr>
-        <w:t xml:space="preserve">, Bootstrap, </w:t>
-      </w:r>
-      <w:proofErr w:type="spellStart"/>
+        <w:t>Backbone.js</w:t>
+      </w:r>
       <w:r>
         <w:rPr>
           <w:rFonts w:ascii="Times New Roman" w:hAnsi="Times New Roman"/>
           <w:sz w:val="20"/>
           <w:szCs w:val="20"/>
         </w:rPr>
-        <w:t>Backbone.js</w:t>
-      </w:r>
-      <w:proofErr w:type="spellEnd"/>
-      <w:r>
-        <w:rPr>
-          <w:rFonts w:ascii="Times New Roman" w:hAnsi="Times New Roman"/>
-          <w:sz w:val="20"/>
-          <w:szCs w:val="20"/>
-        </w:rPr>
-        <w:t xml:space="preserve">, Web Design, Graphic Design, </w:t>
-      </w:r>
-      <w:proofErr w:type="gramStart"/>
-      <w:r>
-        <w:rPr>
-          <w:rFonts w:ascii="Times New Roman" w:hAnsi="Times New Roman"/>
-          <w:sz w:val="20"/>
-          <w:szCs w:val="20"/>
-        </w:rPr>
-        <w:t>Adobe</w:t>
-      </w:r>
-      <w:proofErr w:type="gramEnd"/>
-      <w:r>
-        <w:rPr>
-          <w:rFonts w:ascii="Times New Roman" w:hAnsi="Times New Roman"/>
-          <w:sz w:val="20"/>
-          <w:szCs w:val="20"/>
-        </w:rPr>
-        <w:t xml:space="preserve"> Creative Suite</w:t>
+        <w:t>, Web Design, Graphic Design, Adobe Creative Suite</w:t>
       </w:r>
     </w:p>
     <w:sectPr>
       <w:pgSz w:w="12240" w:h="15840"/>
-      <w:pgMar w:top="1008" w:right="1008" w:bottom="1008" w:left="1008" w:header="0" w:gutter="0"/>
+      <w:pgMar w:top="810" w:right="1008" w:bottom="1008" w:left="1008" w:header="0" w:gutter="0"/>
       <w:pgNumType w:start="1"/>
     </w:sectPr>
   </w:body>

</xml_diff>

<commit_message>
Update with more current info
</commit_message>
<xml_diff>
--- a/Kezia-Wineberg-resume.docx
+++ b/Kezia-Wineberg-resume.docx
@@ -46,7 +46,23 @@
           <w:sz w:val="20"/>
           <w:szCs w:val="20"/>
         </w:rPr>
-        <w:t>4580 NE 35</w:t>
+        <w:t>3225 S</w:t>
+      </w:r>
+      <w:r>
+        <w:rPr>
+          <w:rFonts w:ascii="Times New Roman" w:eastAsia="Times New Roman" w:hAnsi="Times New Roman" w:cs="Times New Roman"/>
+          <w:sz w:val="20"/>
+          <w:szCs w:val="20"/>
+        </w:rPr>
+        <w:t xml:space="preserve">E </w:t>
+      </w:r>
+      <w:r>
+        <w:rPr>
+          <w:rFonts w:ascii="Times New Roman" w:eastAsia="Times New Roman" w:hAnsi="Times New Roman" w:cs="Times New Roman"/>
+          <w:sz w:val="20"/>
+          <w:szCs w:val="20"/>
+        </w:rPr>
+        <w:t>69</w:t>
       </w:r>
       <w:r>
         <w:rPr>
@@ -63,7 +79,7 @@
           <w:sz w:val="20"/>
           <w:szCs w:val="20"/>
         </w:rPr>
-        <w:t xml:space="preserve"> Pl., Portland, OR  97211</w:t>
+        <w:t xml:space="preserve"> Ave., Portland, OR  97206</w:t>
       </w:r>
     </w:p>
     <w:p>
@@ -188,7 +204,15 @@
           <w:sz w:val="20"/>
           <w:szCs w:val="20"/>
         </w:rPr>
-        <w:t>Excited to create efficient, compelling, and visu</w:t>
+        <w:t>Committed to creating</w:t>
+      </w:r>
+      <w:r>
+        <w:rPr>
+          <w:rFonts w:ascii="Times New Roman" w:eastAsia="Times New Roman" w:hAnsi="Times New Roman" w:cs="Times New Roman"/>
+          <w:sz w:val="20"/>
+          <w:szCs w:val="20"/>
+        </w:rPr>
+        <w:t xml:space="preserve"> efficient, compelling, and visu</w:t>
       </w:r>
       <w:r>
         <w:rPr>
@@ -254,15 +278,6 @@
           <w:szCs w:val="20"/>
         </w:rPr>
         <w:t>Ruby Receptionists – Software Engineer  (2/2019 – current)</w:t>
-      </w:r>
-      <w:r>
-        <w:rPr>
-          <w:rFonts w:ascii="Times New Roman" w:eastAsia="Times New Roman" w:hAnsi="Times New Roman" w:cs="Times New Roman"/>
-          <w:b/>
-          <w:sz w:val="20"/>
-          <w:szCs w:val="20"/>
-        </w:rPr>
-        <w:tab/>
       </w:r>
       <w:r>
         <w:rPr>
@@ -330,7 +345,31 @@
           <w:sz w:val="20"/>
           <w:szCs w:val="20"/>
         </w:rPr>
-        <w:t>Currently rebuilding several internal applications in Angular 7+</w:t>
+        <w:t xml:space="preserve">Currently rebuilding </w:t>
+      </w:r>
+      <w:r>
+        <w:rPr>
+          <w:rFonts w:ascii="Times New Roman" w:eastAsia="Times New Roman" w:hAnsi="Times New Roman" w:cs="Times New Roman"/>
+          <w:sz w:val="20"/>
+          <w:szCs w:val="20"/>
+        </w:rPr>
+        <w:t>core</w:t>
+      </w:r>
+      <w:r>
+        <w:rPr>
+          <w:rFonts w:ascii="Times New Roman" w:eastAsia="Times New Roman" w:hAnsi="Times New Roman" w:cs="Times New Roman"/>
+          <w:sz w:val="20"/>
+          <w:szCs w:val="20"/>
+        </w:rPr>
+        <w:t xml:space="preserve"> internal applications in Angular 7+</w:t>
+      </w:r>
+      <w:r>
+        <w:rPr>
+          <w:rFonts w:ascii="Times New Roman" w:eastAsia="Times New Roman" w:hAnsi="Times New Roman" w:cs="Times New Roman"/>
+          <w:sz w:val="20"/>
+          <w:szCs w:val="20"/>
+        </w:rPr>
+        <w:t>; responsible for laying down initial front-end architecture and code-reviewing all other Greenfield code</w:t>
       </w:r>
     </w:p>
     <w:p>
@@ -354,7 +393,15 @@
           <w:sz w:val="20"/>
           <w:szCs w:val="20"/>
         </w:rPr>
-        <w:t>Maintaining and updating legacy code bases (</w:t>
+        <w:t xml:space="preserve">Working closely with Product and Sales to update </w:t>
+      </w:r>
+      <w:r>
+        <w:rPr>
+          <w:rFonts w:ascii="Times New Roman" w:eastAsia="Times New Roman" w:hAnsi="Times New Roman" w:cs="Times New Roman"/>
+          <w:sz w:val="20"/>
+          <w:szCs w:val="20"/>
+        </w:rPr>
+        <w:t>legacy code bases (</w:t>
       </w:r>
       <w:proofErr w:type="spellStart"/>
       <w:r>
@@ -373,6 +420,14 @@
           <w:szCs w:val="20"/>
         </w:rPr>
         <w:t>) for two client-facing websites</w:t>
+      </w:r>
+      <w:r>
+        <w:rPr>
+          <w:rFonts w:ascii="Times New Roman" w:eastAsia="Times New Roman" w:hAnsi="Times New Roman" w:cs="Times New Roman"/>
+          <w:sz w:val="20"/>
+          <w:szCs w:val="20"/>
+        </w:rPr>
+        <w:t>, resulting in increased on-boarding and customer retention</w:t>
       </w:r>
     </w:p>
     <w:p>
@@ -396,7 +451,15 @@
           <w:sz w:val="20"/>
           <w:szCs w:val="20"/>
         </w:rPr>
-        <w:t>Mentoring a junior engineer in coding best practices, modern Angular, and front-end technologies</w:t>
+        <w:t xml:space="preserve">Mentoring an associate </w:t>
+      </w:r>
+      <w:r>
+        <w:rPr>
+          <w:rFonts w:ascii="Times New Roman" w:eastAsia="Times New Roman" w:hAnsi="Times New Roman" w:cs="Times New Roman"/>
+          <w:sz w:val="20"/>
+          <w:szCs w:val="20"/>
+        </w:rPr>
+        <w:t>engineer in coding best practices, modern Angular, and front-end technologies</w:t>
       </w:r>
     </w:p>
     <w:p>
@@ -1375,25 +1438,7 @@
           <w:sz w:val="20"/>
           <w:szCs w:val="20"/>
         </w:rPr>
-        <w:t xml:space="preserve"> Ruby, </w:t>
-      </w:r>
-      <w:proofErr w:type="spellStart"/>
-      <w:r>
-        <w:rPr>
-          <w:rFonts w:ascii="Times New Roman" w:eastAsia="Times New Roman" w:hAnsi="Times New Roman" w:cs="Times New Roman"/>
-          <w:sz w:val="20"/>
-          <w:szCs w:val="20"/>
-        </w:rPr>
-        <w:t>ReactJS</w:t>
-      </w:r>
-      <w:proofErr w:type="spellEnd"/>
-      <w:r>
-        <w:rPr>
-          <w:rFonts w:ascii="Times New Roman" w:eastAsia="Times New Roman" w:hAnsi="Times New Roman" w:cs="Times New Roman"/>
-          <w:sz w:val="20"/>
-          <w:szCs w:val="20"/>
-        </w:rPr>
-        <w:t xml:space="preserve">, </w:t>
+        <w:t xml:space="preserve"> Ruby, ReactJS, </w:t>
       </w:r>
       <w:r>
         <w:rPr>
@@ -1649,7 +1694,7 @@
           <w:sz w:val="20"/>
           <w:szCs w:val="20"/>
         </w:rPr>
-        <w:t>Angular, CSS Grid, Sass</w:t>
+        <w:t>React, C</w:t>
       </w:r>
       <w:r>
         <w:rPr>
@@ -1657,7 +1702,7 @@
           <w:sz w:val="20"/>
           <w:szCs w:val="20"/>
         </w:rPr>
-        <w:t xml:space="preserve">, Bootstrap, </w:t>
+        <w:t xml:space="preserve">SS Grid, </w:t>
       </w:r>
       <w:proofErr w:type="spellStart"/>
       <w:r>
@@ -1666,7 +1711,7 @@
           <w:sz w:val="20"/>
           <w:szCs w:val="20"/>
         </w:rPr>
-        <w:t>Backbone.js</w:t>
+        <w:t>Flexbox</w:t>
       </w:r>
       <w:proofErr w:type="spellEnd"/>
       <w:r>
@@ -1675,7 +1720,23 @@
           <w:sz w:val="20"/>
           <w:szCs w:val="20"/>
         </w:rPr>
-        <w:t>, Web Design, Graphic Design, Adobe Creative Suite</w:t>
+        <w:t xml:space="preserve">, </w:t>
+      </w:r>
+      <w:r>
+        <w:rPr>
+          <w:rFonts w:ascii="Times New Roman" w:hAnsi="Times New Roman"/>
+          <w:sz w:val="20"/>
+          <w:szCs w:val="20"/>
+        </w:rPr>
+        <w:t>Sass</w:t>
+      </w:r>
+      <w:r>
+        <w:rPr>
+          <w:rFonts w:ascii="Times New Roman" w:hAnsi="Times New Roman"/>
+          <w:sz w:val="20"/>
+          <w:szCs w:val="20"/>
+        </w:rPr>
+        <w:t>, Bootstrap, Web Design, Graphic Design, Adobe Creative Suite</w:t>
       </w:r>
       <w:r>
         <w:rPr>

</xml_diff>

<commit_message>
Updated with CrossBraining info
</commit_message>
<xml_diff>
--- a/Kezia-Wineberg-resume.docx
+++ b/Kezia-Wineberg-resume.docx
@@ -43,12 +43,12 @@
         <w:tblLook w:val="0600"/>
       </w:tblPr>
       <w:tblGrid>
-        <w:gridCol w:w="7170"/>
-        <w:gridCol w:w="3300"/>
+        <w:gridCol w:w="7986"/>
+        <w:gridCol w:w="2484.0000000000005"/>
         <w:tblGridChange w:id="0">
           <w:tblGrid>
-            <w:gridCol w:w="7170"/>
-            <w:gridCol w:w="3300"/>
+            <w:gridCol w:w="7986"/>
+            <w:gridCol w:w="2484.0000000000005"/>
           </w:tblGrid>
         </w:tblGridChange>
       </w:tblGrid>
@@ -156,7 +156,15 @@
                 <w:color w:val="000000"/>
                 <w:rtl w:val="0"/>
               </w:rPr>
-              <w:t xml:space="preserve">3225 SE 69th Ave.</w:t>
+              <w:t xml:space="preserve">4645 SE 77</w:t>
+            </w:r>
+            <w:r>
+              <w:rPr>
+                <w:rFonts w:ascii="Lato" w:cs="Lato" w:eastAsia="Lato" w:hAnsi="Lato"/>
+                <w:color w:val="000000"/>
+                <w:rtl w:val="0"/>
+              </w:rPr>
+              <w:t xml:space="preserve">th Ave.</w:t>
             </w:r>
           </w:p>
           <w:p>
@@ -299,14 +307,14 @@
                 <w:i w:val="1"/>
               </w:rPr>
             </w:pPr>
-            <w:bookmarkStart w:colFirst="0" w:colLast="0" w:name="_y1q60llsp3ln" w:id="3"/>
+            <w:bookmarkStart w:colFirst="0" w:colLast="0" w:name="_m8u3xysvjfch" w:id="3"/>
             <w:bookmarkEnd w:id="3"/>
             <w:r>
               <w:rPr>
                 <w:rFonts w:ascii="Lato" w:cs="Lato" w:eastAsia="Lato" w:hAnsi="Lato"/>
                 <w:rtl w:val="0"/>
               </w:rPr>
-              <w:t xml:space="preserve">Ruby Receptionists </w:t>
+              <w:t xml:space="preserve">CrossBraining </w:t>
             </w:r>
             <w:r>
               <w:rPr>
@@ -330,7 +338,7 @@
                 <w:i w:val="1"/>
                 <w:rtl w:val="0"/>
               </w:rPr>
-              <w:t xml:space="preserve">Software Engineer</w:t>
+              <w:t xml:space="preserve">Senior Developer</w:t>
             </w:r>
           </w:p>
           <w:p>
@@ -344,30 +352,433 @@
                 <w:rFonts w:ascii="Lato" w:cs="Lato" w:eastAsia="Lato" w:hAnsi="Lato"/>
               </w:rPr>
             </w:pPr>
-            <w:bookmarkStart w:colFirst="0" w:colLast="0" w:name="_80m0megl6m3e" w:id="4"/>
+            <w:bookmarkStart w:colFirst="0" w:colLast="0" w:name="_r9tjl3vbsry2" w:id="4"/>
             <w:bookmarkEnd w:id="4"/>
             <w:r>
               <w:rPr>
                 <w:rFonts w:ascii="Lato" w:cs="Lato" w:eastAsia="Lato" w:hAnsi="Lato"/>
                 <w:rtl w:val="0"/>
               </w:rPr>
-              <w:t xml:space="preserve">FEB 2019 - PRESENT,  PORTLAND</w:t>
-            </w:r>
-          </w:p>
-          <w:p>
-            <w:pPr>
+              <w:t xml:space="preserve">MAR 2020</w:t>
+            </w:r>
+            <w:r>
+              <w:rPr>
+                <w:rFonts w:ascii="Lato" w:cs="Lato" w:eastAsia="Lato" w:hAnsi="Lato"/>
+                <w:rtl w:val="0"/>
+              </w:rPr>
+              <w:t xml:space="preserve"> - PRESENT,  REMOTE</w:t>
+            </w:r>
+          </w:p>
+          <w:p>
+            <w:pPr>
+              <w:spacing w:after="200" w:before="100" w:line="276" w:lineRule="auto"/>
+              <w:ind w:right="0"/>
+              <w:rPr>
+                <w:rFonts w:ascii="Lato" w:cs="Lato" w:eastAsia="Lato" w:hAnsi="Lato"/>
+              </w:rPr>
+            </w:pPr>
+            <w:r>
+              <w:rPr>
+                <w:rFonts w:ascii="Lato" w:cs="Lato" w:eastAsia="Lato" w:hAnsi="Lato"/>
+                <w:highlight w:val="white"/>
+                <w:rtl w:val="0"/>
+              </w:rPr>
+              <w:t xml:space="preserve">Sole frontend developer for an Ed Tech startup. Redesigning, rebuilding, and upgrading legacy code for a video-based assessment tool. Collaborating with stakeholders to determine feature alignment with new customer verticals. Designing and building v.2.0 as a cross-platform Ionic mobile app.  Angular, Ionic, Apollo GraphQL, Neo4j, Sass, Cypress.</w:t>
+            </w:r>
+            <w:r>
+              <w:rPr>
+                <w:rtl w:val="0"/>
+              </w:rPr>
+            </w:r>
+          </w:p>
+          <w:p>
+            <w:pPr>
+              <w:pStyle w:val="Heading2"/>
+              <w:keepNext w:val="0"/>
+              <w:keepLines w:val="0"/>
+              <w:spacing w:before="120" w:line="276" w:lineRule="auto"/>
+              <w:ind w:right="0"/>
+              <w:rPr>
+                <w:rFonts w:ascii="Lato" w:cs="Lato" w:eastAsia="Lato" w:hAnsi="Lato"/>
+                <w:b w:val="0"/>
+                <w:i w:val="1"/>
+              </w:rPr>
+            </w:pPr>
+            <w:bookmarkStart w:colFirst="0" w:colLast="0" w:name="_becnebevxdp7" w:id="5"/>
+            <w:bookmarkEnd w:id="5"/>
+            <w:r>
+              <w:rPr>
+                <w:rFonts w:ascii="Lato" w:cs="Lato" w:eastAsia="Lato" w:hAnsi="Lato"/>
+                <w:rtl w:val="0"/>
+              </w:rPr>
+              <w:t xml:space="preserve">Columbia Sportswear </w:t>
+            </w:r>
+            <w:r>
+              <w:rPr>
+                <w:rFonts w:ascii="Lato" w:cs="Lato" w:eastAsia="Lato" w:hAnsi="Lato"/>
+                <w:b w:val="0"/>
+                <w:rtl w:val="0"/>
+              </w:rPr>
+              <w:t xml:space="preserve">—</w:t>
+            </w:r>
+            <w:r>
+              <w:rPr>
+                <w:rFonts w:ascii="Lato" w:cs="Lato" w:eastAsia="Lato" w:hAnsi="Lato"/>
+                <w:rtl w:val="0"/>
+              </w:rPr>
+              <w:t xml:space="preserve"> </w:t>
+            </w:r>
+            <w:r>
+              <w:rPr>
+                <w:rFonts w:ascii="Lato" w:cs="Lato" w:eastAsia="Lato" w:hAnsi="Lato"/>
+                <w:b w:val="0"/>
+                <w:i w:val="1"/>
+                <w:rtl w:val="0"/>
+              </w:rPr>
+              <w:t xml:space="preserve">Web Developer II, Tech Lead</w:t>
+            </w:r>
+          </w:p>
+          <w:p>
+            <w:pPr>
+              <w:pStyle w:val="Heading3"/>
+              <w:keepNext w:val="0"/>
+              <w:keepLines w:val="0"/>
+              <w:spacing w:after="0" w:before="0" w:line="276" w:lineRule="auto"/>
+              <w:ind w:right="0"/>
+              <w:rPr>
+                <w:rFonts w:ascii="Lato" w:cs="Lato" w:eastAsia="Lato" w:hAnsi="Lato"/>
+              </w:rPr>
+            </w:pPr>
+            <w:bookmarkStart w:colFirst="0" w:colLast="0" w:name="_4dpat66xkx5" w:id="6"/>
+            <w:bookmarkEnd w:id="6"/>
+            <w:r>
+              <w:rPr>
+                <w:rFonts w:ascii="Lato" w:cs="Lato" w:eastAsia="Lato" w:hAnsi="Lato"/>
+                <w:rtl w:val="0"/>
+              </w:rPr>
+              <w:t xml:space="preserve">JUL</w:t>
+            </w:r>
+            <w:r>
+              <w:rPr>
+                <w:rFonts w:ascii="Lato" w:cs="Lato" w:eastAsia="Lato" w:hAnsi="Lato"/>
+                <w:rtl w:val="0"/>
+              </w:rPr>
+              <w:t xml:space="preserve"> 2019 - FEB 2020,  PORTLAND</w:t>
+            </w:r>
+          </w:p>
+          <w:p>
+            <w:pPr>
+              <w:spacing w:after="200" w:before="100" w:line="276" w:lineRule="auto"/>
+              <w:ind w:right="0"/>
+              <w:rPr>
+                <w:rFonts w:ascii="Lato" w:cs="Lato" w:eastAsia="Lato" w:hAnsi="Lato"/>
+              </w:rPr>
+            </w:pPr>
+            <w:r>
+              <w:rPr>
+                <w:rFonts w:ascii="Lato" w:cs="Lato" w:eastAsia="Lato" w:hAnsi="Lato"/>
+                <w:highlight w:val="white"/>
+                <w:rtl w:val="0"/>
+              </w:rPr>
+              <w:t xml:space="preserve">Tech Lead for Cart/Checkout/Order-Management team. Developed features, fixed bugs, and reviewed code for Columbia, Mountain Hardwear, prAna, and SOREL brand websites within a fast-paced Agile Scrum process. Salesforce (SFCC), ISML, HTML5, Node.js, Sass, React, Webpack, Babel, Jest, Stryker.</w:t>
+            </w:r>
+            <w:r>
+              <w:rPr>
+                <w:rtl w:val="0"/>
+              </w:rPr>
+            </w:r>
+          </w:p>
+          <w:p>
+            <w:pPr>
+              <w:pStyle w:val="Heading2"/>
               <w:spacing w:before="100" w:line="276" w:lineRule="auto"/>
               <w:ind w:right="0"/>
               <w:rPr>
                 <w:rFonts w:ascii="Lato" w:cs="Lato" w:eastAsia="Lato" w:hAnsi="Lato"/>
-              </w:rPr>
-            </w:pPr>
-            <w:r>
-              <w:rPr>
-                <w:rFonts w:ascii="Lato" w:cs="Lato" w:eastAsia="Lato" w:hAnsi="Lato"/>
-                <w:rtl w:val="0"/>
-              </w:rPr>
-              <w:t xml:space="preserve">Rebuilding core internal and external applications in Angular 7; responsible for laying down initial front-end architecture, developing features, and code review. Working closely with Product and Sales to update legacy code bases (AngularJS) for two client-facing websites, resulting in increased onboarding and customer retention. Mentoring an associate engineer in coding best practices, modern Angular, and front-end technologies.</w:t>
+                <w:b w:val="0"/>
+                <w:i w:val="1"/>
+              </w:rPr>
+            </w:pPr>
+            <w:bookmarkStart w:colFirst="0" w:colLast="0" w:name="_u9fv5qo058wd" w:id="7"/>
+            <w:bookmarkEnd w:id="7"/>
+            <w:r>
+              <w:rPr>
+                <w:rFonts w:ascii="Lato" w:cs="Lato" w:eastAsia="Lato" w:hAnsi="Lato"/>
+                <w:rtl w:val="0"/>
+              </w:rPr>
+              <w:t xml:space="preserve">Ruby Receptionists</w:t>
+            </w:r>
+            <w:r>
+              <w:rPr>
+                <w:rtl w:val="0"/>
+              </w:rPr>
+              <w:t xml:space="preserve"> </w:t>
+            </w:r>
+            <w:r>
+              <w:rPr>
+                <w:rFonts w:ascii="Lato" w:cs="Lato" w:eastAsia="Lato" w:hAnsi="Lato"/>
+                <w:b w:val="0"/>
+                <w:rtl w:val="0"/>
+              </w:rPr>
+              <w:t xml:space="preserve">— </w:t>
+            </w:r>
+            <w:r>
+              <w:rPr>
+                <w:rFonts w:ascii="Lato" w:cs="Lato" w:eastAsia="Lato" w:hAnsi="Lato"/>
+                <w:b w:val="0"/>
+                <w:i w:val="1"/>
+                <w:rtl w:val="0"/>
+              </w:rPr>
+              <w:t xml:space="preserve">Software Engineer, Web Developer</w:t>
+            </w:r>
+          </w:p>
+          <w:p>
+            <w:pPr>
+              <w:pStyle w:val="Heading3"/>
+              <w:keepNext w:val="0"/>
+              <w:keepLines w:val="0"/>
+              <w:spacing w:after="0" w:before="0" w:line="276" w:lineRule="auto"/>
+              <w:ind w:right="0"/>
+              <w:rPr>
+                <w:rFonts w:ascii="Lato" w:cs="Lato" w:eastAsia="Lato" w:hAnsi="Lato"/>
+              </w:rPr>
+            </w:pPr>
+            <w:bookmarkStart w:colFirst="0" w:colLast="0" w:name="_qapvr1v5dben" w:id="8"/>
+            <w:bookmarkEnd w:id="8"/>
+            <w:r>
+              <w:rPr>
+                <w:rFonts w:ascii="Lato" w:cs="Lato" w:eastAsia="Lato" w:hAnsi="Lato"/>
+                <w:rtl w:val="0"/>
+              </w:rPr>
+              <w:t xml:space="preserve">OCT 2017 - JUL 2019,  PORTLAND</w:t>
+            </w:r>
+          </w:p>
+          <w:p>
+            <w:pPr>
+              <w:spacing w:after="200" w:before="100" w:line="276" w:lineRule="auto"/>
+              <w:ind w:right="0"/>
+              <w:rPr>
+                <w:rFonts w:ascii="Lato" w:cs="Lato" w:eastAsia="Lato" w:hAnsi="Lato"/>
+                <w:highlight w:val="white"/>
+              </w:rPr>
+            </w:pPr>
+            <w:r>
+              <w:rPr>
+                <w:rFonts w:ascii="Lato" w:cs="Lato" w:eastAsia="Lato" w:hAnsi="Lato"/>
+                <w:highlight w:val="white"/>
+                <w:rtl w:val="0"/>
+              </w:rPr>
+              <w:t xml:space="preserve">Began rebuilding several internal applications in Angular 7+, maintained and updated legacy code bases for two client-facing websites, and mentored a junior engineer in front-end skills/technologies. </w:t>
+            </w:r>
+          </w:p>
+          <w:p>
+            <w:pPr>
+              <w:spacing w:after="200" w:before="100" w:line="276" w:lineRule="auto"/>
+              <w:ind w:right="0"/>
+              <w:rPr>
+                <w:rFonts w:ascii="Lato" w:cs="Lato" w:eastAsia="Lato" w:hAnsi="Lato"/>
+              </w:rPr>
+            </w:pPr>
+            <w:r>
+              <w:rPr>
+                <w:rFonts w:ascii="Lato" w:cs="Lato" w:eastAsia="Lato" w:hAnsi="Lato"/>
+                <w:highlight w:val="white"/>
+                <w:rtl w:val="0"/>
+              </w:rPr>
+              <w:t xml:space="preserve">Spearheaded the integration of modern tools and best practices into the team's development workflow. Gave brown-bag talks on Angular, CSS Grid, Gulp, Sass, and coding best practices. Became an effective advocate and bridge between the Design/UX and Dev teams, allowing for smoother communication and better understanding of product requirements. Improved overall code quality.</w:t>
+            </w:r>
+            <w:r>
+              <w:rPr>
+                <w:rtl w:val="0"/>
+              </w:rPr>
+            </w:r>
+          </w:p>
+          <w:p>
+            <w:pPr>
+              <w:pStyle w:val="Heading2"/>
+              <w:spacing w:before="100" w:line="276" w:lineRule="auto"/>
+              <w:ind w:right="0"/>
+              <w:rPr>
+                <w:rFonts w:ascii="Lato" w:cs="Lato" w:eastAsia="Lato" w:hAnsi="Lato"/>
+                <w:b w:val="0"/>
+                <w:i w:val="1"/>
+              </w:rPr>
+            </w:pPr>
+            <w:bookmarkStart w:colFirst="0" w:colLast="0" w:name="_uw3v5m1hpriy" w:id="9"/>
+            <w:bookmarkEnd w:id="9"/>
+            <w:r>
+              <w:rPr>
+                <w:rFonts w:ascii="Lato" w:cs="Lato" w:eastAsia="Lato" w:hAnsi="Lato"/>
+                <w:rtl w:val="0"/>
+              </w:rPr>
+              <w:t xml:space="preserve">SITUATE Magazine, LLC</w:t>
+            </w:r>
+            <w:r>
+              <w:rPr>
+                <w:rtl w:val="0"/>
+              </w:rPr>
+              <w:t xml:space="preserve"> </w:t>
+            </w:r>
+            <w:r>
+              <w:rPr>
+                <w:rFonts w:ascii="Lato" w:cs="Lato" w:eastAsia="Lato" w:hAnsi="Lato"/>
+                <w:b w:val="0"/>
+                <w:rtl w:val="0"/>
+              </w:rPr>
+              <w:t xml:space="preserve">— </w:t>
+            </w:r>
+            <w:r>
+              <w:rPr>
+                <w:rFonts w:ascii="Lato" w:cs="Lato" w:eastAsia="Lato" w:hAnsi="Lato"/>
+                <w:b w:val="0"/>
+                <w:i w:val="1"/>
+                <w:rtl w:val="0"/>
+              </w:rPr>
+              <w:t xml:space="preserve">Founder, Editorial Director</w:t>
+            </w:r>
+          </w:p>
+          <w:p>
+            <w:pPr>
+              <w:pStyle w:val="Heading3"/>
+              <w:keepNext w:val="0"/>
+              <w:keepLines w:val="0"/>
+              <w:spacing w:after="0" w:before="0" w:line="276" w:lineRule="auto"/>
+              <w:ind w:right="0"/>
+              <w:rPr>
+                <w:rFonts w:ascii="Lato" w:cs="Lato" w:eastAsia="Lato" w:hAnsi="Lato"/>
+              </w:rPr>
+            </w:pPr>
+            <w:bookmarkStart w:colFirst="0" w:colLast="0" w:name="_aoj1792hs637" w:id="10"/>
+            <w:bookmarkEnd w:id="10"/>
+            <w:r>
+              <w:rPr>
+                <w:rFonts w:ascii="Lato" w:cs="Lato" w:eastAsia="Lato" w:hAnsi="Lato"/>
+                <w:rtl w:val="0"/>
+              </w:rPr>
+              <w:t xml:space="preserve">NOV 2015 - NOV 2017,  PORTLAND</w:t>
+            </w:r>
+          </w:p>
+          <w:p>
+            <w:pPr>
+              <w:spacing w:after="200" w:before="100" w:line="276" w:lineRule="auto"/>
+              <w:ind w:right="0"/>
+              <w:rPr>
+                <w:rFonts w:ascii="Lato" w:cs="Lato" w:eastAsia="Lato" w:hAnsi="Lato"/>
+              </w:rPr>
+            </w:pPr>
+            <w:r>
+              <w:rPr>
+                <w:rFonts w:ascii="Lato" w:cs="Lato" w:eastAsia="Lato" w:hAnsi="Lato"/>
+                <w:rtl w:val="0"/>
+              </w:rPr>
+              <w:t xml:space="preserve">Collaborated with a web designer to create an attractive, thought-provoking online magazine on WordPress. Debugged and maintained custom WordPress theme; updated plugins. Sourced, edited, and compiled content for each issue.</w:t>
+            </w:r>
+            <w:r>
+              <w:rPr>
+                <w:rFonts w:ascii="Lato" w:cs="Lato" w:eastAsia="Lato" w:hAnsi="Lato"/>
+                <w:color w:val="000000"/>
+                <w:sz w:val="20"/>
+                <w:szCs w:val="20"/>
+                <w:rtl w:val="0"/>
+              </w:rPr>
+              <w:t xml:space="preserve"> </w:t>
+            </w:r>
+            <w:r>
+              <w:rPr>
+                <w:rtl w:val="0"/>
+              </w:rPr>
+            </w:r>
+          </w:p>
+          <w:p>
+            <w:pPr>
+              <w:spacing w:before="100" w:line="276" w:lineRule="auto"/>
+              <w:ind w:right="0"/>
+              <w:rPr>
+                <w:rFonts w:ascii="Raleway" w:cs="Raleway" w:eastAsia="Raleway" w:hAnsi="Raleway"/>
+                <w:b w:val="1"/>
+                <w:color w:val="2bc2df"/>
+              </w:rPr>
+            </w:pPr>
+            <w:r>
+              <w:rPr>
+                <w:rFonts w:ascii="Raleway" w:cs="Raleway" w:eastAsia="Raleway" w:hAnsi="Raleway"/>
+                <w:b w:val="1"/>
+                <w:color w:val="2bc2df"/>
+                <w:rtl w:val="0"/>
+              </w:rPr>
+              <w:t xml:space="preserve">EDUCATION</w:t>
+            </w:r>
+          </w:p>
+          <w:p>
+            <w:pPr>
+              <w:pStyle w:val="Heading2"/>
+              <w:widowControl w:val="1"/>
+              <w:spacing w:before="120" w:line="276" w:lineRule="auto"/>
+              <w:ind w:right="0"/>
+              <w:rPr>
+                <w:rFonts w:ascii="Lato" w:cs="Lato" w:eastAsia="Lato" w:hAnsi="Lato"/>
+              </w:rPr>
+            </w:pPr>
+            <w:bookmarkStart w:colFirst="0" w:colLast="0" w:name="_r7oinwx5vtl9" w:id="11"/>
+            <w:bookmarkEnd w:id="11"/>
+            <w:r>
+              <w:rPr>
+                <w:rFonts w:ascii="Lato" w:cs="Lato" w:eastAsia="Lato" w:hAnsi="Lato"/>
+                <w:rtl w:val="0"/>
+              </w:rPr>
+              <w:t xml:space="preserve">Udacity </w:t>
+            </w:r>
+            <w:r>
+              <w:rPr>
+                <w:rFonts w:ascii="Lato" w:cs="Lato" w:eastAsia="Lato" w:hAnsi="Lato"/>
+                <w:b w:val="0"/>
+                <w:rtl w:val="0"/>
+              </w:rPr>
+              <w:t xml:space="preserve">—</w:t>
+            </w:r>
+            <w:r>
+              <w:rPr>
+                <w:rFonts w:ascii="Lato" w:cs="Lato" w:eastAsia="Lato" w:hAnsi="Lato"/>
+                <w:rtl w:val="0"/>
+              </w:rPr>
+              <w:t xml:space="preserve"> </w:t>
+            </w:r>
+            <w:r>
+              <w:rPr>
+                <w:rFonts w:ascii="Lato" w:cs="Lato" w:eastAsia="Lato" w:hAnsi="Lato"/>
+                <w:b w:val="0"/>
+                <w:i w:val="1"/>
+                <w:rtl w:val="0"/>
+              </w:rPr>
+              <w:t xml:space="preserve">Front End Web Developer Nanodegree</w:t>
+            </w:r>
+            <w:r>
+              <w:rPr>
+                <w:rFonts w:ascii="Lato" w:cs="Lato" w:eastAsia="Lato" w:hAnsi="Lato"/>
+                <w:rtl w:val="0"/>
+              </w:rPr>
+              <w:t xml:space="preserve"> </w:t>
+            </w:r>
+          </w:p>
+          <w:p>
+            <w:pPr>
+              <w:pStyle w:val="Heading3"/>
+              <w:keepNext w:val="0"/>
+              <w:keepLines w:val="0"/>
+              <w:spacing w:after="0" w:before="0" w:line="276" w:lineRule="auto"/>
+              <w:ind w:right="0"/>
+              <w:rPr>
+                <w:rFonts w:ascii="Lato" w:cs="Lato" w:eastAsia="Lato" w:hAnsi="Lato"/>
+              </w:rPr>
+            </w:pPr>
+            <w:bookmarkStart w:colFirst="0" w:colLast="0" w:name="_uqfre138cju9" w:id="12"/>
+            <w:bookmarkEnd w:id="12"/>
+            <w:r>
+              <w:rPr>
+                <w:rFonts w:ascii="Lato" w:cs="Lato" w:eastAsia="Lato" w:hAnsi="Lato"/>
+                <w:rtl w:val="0"/>
+              </w:rPr>
+              <w:t xml:space="preserve">JUN 2016 - OCT 2016,  ONLINE</w:t>
             </w:r>
           </w:p>
           <w:p>
@@ -383,14 +794,14 @@
                 <w:i w:val="1"/>
               </w:rPr>
             </w:pPr>
-            <w:bookmarkStart w:colFirst="0" w:colLast="0" w:name="_jx2g99olagu3" w:id="5"/>
-            <w:bookmarkEnd w:id="5"/>
-            <w:r>
-              <w:rPr>
-                <w:rFonts w:ascii="Lato" w:cs="Lato" w:eastAsia="Lato" w:hAnsi="Lato"/>
-                <w:rtl w:val="0"/>
-              </w:rPr>
-              <w:t xml:space="preserve">Ruby Receptionists </w:t>
+            <w:bookmarkStart w:colFirst="0" w:colLast="0" w:name="_u3uy0857ab2n" w:id="13"/>
+            <w:bookmarkEnd w:id="13"/>
+            <w:r>
+              <w:rPr>
+                <w:rFonts w:ascii="Lato" w:cs="Lato" w:eastAsia="Lato" w:hAnsi="Lato"/>
+                <w:rtl w:val="0"/>
+              </w:rPr>
+              <w:t xml:space="preserve">Tulane University </w:t>
             </w:r>
             <w:r>
               <w:rPr>
@@ -398,14 +809,7 @@
                 <w:b w:val="0"/>
                 <w:rtl w:val="0"/>
               </w:rPr>
-              <w:t xml:space="preserve">—</w:t>
-            </w:r>
-            <w:r>
-              <w:rPr>
-                <w:rFonts w:ascii="Lato" w:cs="Lato" w:eastAsia="Lato" w:hAnsi="Lato"/>
-                <w:rtl w:val="0"/>
-              </w:rPr>
-              <w:t xml:space="preserve"> </w:t>
+              <w:t xml:space="preserve">— </w:t>
             </w:r>
             <w:r>
               <w:rPr>
@@ -414,7 +818,7 @@
                 <w:i w:val="1"/>
                 <w:rtl w:val="0"/>
               </w:rPr>
-              <w:t xml:space="preserve">Web Developer</w:t>
+              <w:t xml:space="preserve">BS Psych</w:t>
             </w:r>
           </w:p>
           <w:p>
@@ -428,398 +832,15 @@
                 <w:rFonts w:ascii="Lato" w:cs="Lato" w:eastAsia="Lato" w:hAnsi="Lato"/>
               </w:rPr>
             </w:pPr>
-            <w:bookmarkStart w:colFirst="0" w:colLast="0" w:name="_qapvr1v5dben" w:id="6"/>
-            <w:bookmarkEnd w:id="6"/>
-            <w:r>
-              <w:rPr>
-                <w:rFonts w:ascii="Lato" w:cs="Lato" w:eastAsia="Lato" w:hAnsi="Lato"/>
-                <w:rtl w:val="0"/>
-              </w:rPr>
-              <w:t xml:space="preserve">OCT 2017 - FEB 2019,  PORTLAND</w:t>
-            </w:r>
-          </w:p>
-          <w:p>
-            <w:pPr>
-              <w:spacing w:before="100" w:line="276" w:lineRule="auto"/>
-              <w:ind w:right="0"/>
-              <w:rPr>
-                <w:rFonts w:ascii="Lato" w:cs="Lato" w:eastAsia="Lato" w:hAnsi="Lato"/>
-              </w:rPr>
-            </w:pPr>
-            <w:r>
-              <w:rPr>
-                <w:rFonts w:ascii="Lato" w:cs="Lato" w:eastAsia="Lato" w:hAnsi="Lato"/>
-                <w:rtl w:val="0"/>
-              </w:rPr>
-              <w:t xml:space="preserve">Began migrating several client-facing websites built in AngularJS to Angular 6+. Spearheaded the integration of Gulp, Sass, and pull requests into app workflows. Presented brown-bag talks on Modern Angular, CSS Grid, Gulp, Sass, and coding best practices. Became an effective bridge between the Design/UX and Dev teams, enhancing communication and understanding.</w:t>
-            </w:r>
-          </w:p>
-          <w:p>
-            <w:pPr>
-              <w:pStyle w:val="Heading2"/>
-              <w:keepNext w:val="0"/>
-              <w:keepLines w:val="0"/>
-              <w:spacing w:line="276" w:lineRule="auto"/>
-              <w:ind w:right="0"/>
-              <w:rPr>
-                <w:rFonts w:ascii="Lato" w:cs="Lato" w:eastAsia="Lato" w:hAnsi="Lato"/>
-                <w:b w:val="0"/>
-                <w:i w:val="1"/>
-              </w:rPr>
-            </w:pPr>
-            <w:bookmarkStart w:colFirst="0" w:colLast="0" w:name="_bzmuwmfhy523" w:id="7"/>
-            <w:bookmarkEnd w:id="7"/>
-            <w:r>
-              <w:rPr>
-                <w:rFonts w:ascii="Lato" w:cs="Lato" w:eastAsia="Lato" w:hAnsi="Lato"/>
-                <w:rtl w:val="0"/>
-              </w:rPr>
-              <w:t xml:space="preserve">SITUATE Magazine, LLC </w:t>
-            </w:r>
-            <w:r>
-              <w:rPr>
-                <w:rFonts w:ascii="Lato" w:cs="Lato" w:eastAsia="Lato" w:hAnsi="Lato"/>
-                <w:b w:val="0"/>
-                <w:rtl w:val="0"/>
-              </w:rPr>
-              <w:t xml:space="preserve">—</w:t>
-            </w:r>
-            <w:r>
-              <w:rPr>
-                <w:rFonts w:ascii="Lato" w:cs="Lato" w:eastAsia="Lato" w:hAnsi="Lato"/>
-                <w:rtl w:val="0"/>
-              </w:rPr>
-              <w:t xml:space="preserve"> </w:t>
-            </w:r>
-            <w:r>
-              <w:rPr>
-                <w:rFonts w:ascii="Lato" w:cs="Lato" w:eastAsia="Lato" w:hAnsi="Lato"/>
-                <w:b w:val="0"/>
-                <w:i w:val="1"/>
-                <w:rtl w:val="0"/>
-              </w:rPr>
-              <w:t xml:space="preserve">Founder, Editorial Director</w:t>
-            </w:r>
-          </w:p>
-          <w:p>
-            <w:pPr>
-              <w:pStyle w:val="Heading3"/>
-              <w:keepNext w:val="0"/>
-              <w:keepLines w:val="0"/>
-              <w:spacing w:after="0" w:before="0" w:line="276" w:lineRule="auto"/>
-              <w:ind w:right="0"/>
-              <w:rPr>
-                <w:rFonts w:ascii="Lato" w:cs="Lato" w:eastAsia="Lato" w:hAnsi="Lato"/>
-              </w:rPr>
-            </w:pPr>
-            <w:bookmarkStart w:colFirst="0" w:colLast="0" w:name="_aoj1792hs637" w:id="8"/>
-            <w:bookmarkEnd w:id="8"/>
-            <w:r>
-              <w:rPr>
-                <w:rFonts w:ascii="Lato" w:cs="Lato" w:eastAsia="Lato" w:hAnsi="Lato"/>
-                <w:rtl w:val="0"/>
-              </w:rPr>
-              <w:t xml:space="preserve">NOV 2015 - NOV 2017,  PORTLAND</w:t>
-            </w:r>
-          </w:p>
-          <w:p>
-            <w:pPr>
-              <w:spacing w:before="100" w:line="276" w:lineRule="auto"/>
-              <w:ind w:right="0"/>
-              <w:rPr>
-                <w:rFonts w:ascii="Lato" w:cs="Lato" w:eastAsia="Lato" w:hAnsi="Lato"/>
-                <w:color w:val="000000"/>
-                <w:sz w:val="20"/>
-                <w:szCs w:val="20"/>
-              </w:rPr>
-            </w:pPr>
-            <w:r>
-              <w:rPr>
-                <w:rFonts w:ascii="Lato" w:cs="Lato" w:eastAsia="Lato" w:hAnsi="Lato"/>
-                <w:rtl w:val="0"/>
-              </w:rPr>
-              <w:t xml:space="preserve">Collaborated with a web designer to create an attractive, thought-provoking online magazine on WordPress. Debugged and maintained custom WordPress theme; updated plugins. Sourced, edited, and compiled content for each issue.</w:t>
-            </w:r>
-            <w:r>
-              <w:rPr>
-                <w:rFonts w:ascii="Lato" w:cs="Lato" w:eastAsia="Lato" w:hAnsi="Lato"/>
-                <w:color w:val="000000"/>
-                <w:sz w:val="20"/>
-                <w:szCs w:val="20"/>
-                <w:rtl w:val="0"/>
-              </w:rPr>
-              <w:t xml:space="preserve"> </w:t>
-            </w:r>
-          </w:p>
-          <w:p>
-            <w:pPr>
-              <w:pStyle w:val="Heading2"/>
-              <w:keepNext w:val="0"/>
-              <w:keepLines w:val="0"/>
-              <w:spacing w:line="276" w:lineRule="auto"/>
-              <w:ind w:right="0"/>
-              <w:rPr>
-                <w:rFonts w:ascii="Lato" w:cs="Lato" w:eastAsia="Lato" w:hAnsi="Lato"/>
-                <w:b w:val="0"/>
-                <w:i w:val="1"/>
-              </w:rPr>
-            </w:pPr>
-            <w:bookmarkStart w:colFirst="0" w:colLast="0" w:name="_vmrx11vxlubl" w:id="9"/>
-            <w:bookmarkEnd w:id="9"/>
-            <w:r>
-              <w:rPr>
-                <w:rFonts w:ascii="Lato" w:cs="Lato" w:eastAsia="Lato" w:hAnsi="Lato"/>
-                <w:rtl w:val="0"/>
-              </w:rPr>
-              <w:t xml:space="preserve">Saron Lab, UC Davis Center for Mind and Brain </w:t>
-            </w:r>
-            <w:r>
-              <w:rPr>
-                <w:rFonts w:ascii="Lato" w:cs="Lato" w:eastAsia="Lato" w:hAnsi="Lato"/>
-                <w:b w:val="0"/>
-                <w:rtl w:val="0"/>
-              </w:rPr>
-              <w:t xml:space="preserve">—</w:t>
-            </w:r>
-            <w:r>
-              <w:rPr>
-                <w:rFonts w:ascii="Lato" w:cs="Lato" w:eastAsia="Lato" w:hAnsi="Lato"/>
-                <w:rtl w:val="0"/>
-              </w:rPr>
-              <w:t xml:space="preserve"> </w:t>
-            </w:r>
-            <w:r>
-              <w:rPr>
-                <w:rFonts w:ascii="Lato" w:cs="Lato" w:eastAsia="Lato" w:hAnsi="Lato"/>
-                <w:b w:val="0"/>
-                <w:i w:val="1"/>
-                <w:rtl w:val="0"/>
-              </w:rPr>
-              <w:t xml:space="preserve">Junior Specialist</w:t>
-            </w:r>
-          </w:p>
-          <w:p>
-            <w:pPr>
-              <w:pStyle w:val="Heading3"/>
-              <w:keepNext w:val="0"/>
-              <w:keepLines w:val="0"/>
-              <w:spacing w:after="0" w:before="0" w:line="276" w:lineRule="auto"/>
-              <w:ind w:right="0"/>
-              <w:rPr>
-                <w:rFonts w:ascii="Lato" w:cs="Lato" w:eastAsia="Lato" w:hAnsi="Lato"/>
-              </w:rPr>
-            </w:pPr>
-            <w:bookmarkStart w:colFirst="0" w:colLast="0" w:name="_8vyim5c93ncp" w:id="10"/>
-            <w:bookmarkEnd w:id="10"/>
-            <w:r>
-              <w:rPr>
-                <w:rFonts w:ascii="Lato" w:cs="Lato" w:eastAsia="Lato" w:hAnsi="Lato"/>
-                <w:rtl w:val="0"/>
-              </w:rPr>
-              <w:t xml:space="preserve">JAN 2014 - JUN 2016,  DAVIS</w:t>
-            </w:r>
-          </w:p>
-          <w:p>
-            <w:pPr>
-              <w:spacing w:before="100" w:line="276" w:lineRule="auto"/>
-              <w:ind w:right="0"/>
-              <w:rPr>
-                <w:rFonts w:ascii="Lato" w:cs="Lato" w:eastAsia="Lato" w:hAnsi="Lato"/>
-              </w:rPr>
-            </w:pPr>
-            <w:r>
-              <w:rPr>
-                <w:rFonts w:ascii="Lato" w:cs="Lato" w:eastAsia="Lato" w:hAnsi="Lato"/>
-                <w:rtl w:val="0"/>
-              </w:rPr>
-              <w:t xml:space="preserve">Developed and utilized dataset-specific processing pipelines to optimize signal-to-noise sensitivity by removing artifacts from longitudinal electroencephalography (EEG) datasets. Created extensive documentation. Trained Research Assistants (RAs) in basic EEG processing; assisted with lab management and editing of papers. </w:t>
-            </w:r>
-            <w:r>
-              <w:rPr>
-                <w:rtl w:val="0"/>
-              </w:rPr>
-            </w:r>
-          </w:p>
-          <w:p>
-            <w:pPr>
-              <w:pStyle w:val="Heading1"/>
-              <w:pBdr>
-                <w:top w:space="0" w:sz="0" w:val="nil"/>
-                <w:left w:space="0" w:sz="0" w:val="nil"/>
-                <w:bottom w:space="0" w:sz="0" w:val="nil"/>
-                <w:right w:space="0" w:sz="0" w:val="nil"/>
-                <w:between w:space="0" w:sz="0" w:val="nil"/>
-              </w:pBdr>
-              <w:shd w:fill="auto" w:val="clear"/>
-              <w:rPr>
-                <w:rFonts w:ascii="Raleway" w:cs="Raleway" w:eastAsia="Raleway" w:hAnsi="Raleway"/>
-                <w:color w:val="2bc2df"/>
-              </w:rPr>
-            </w:pPr>
-            <w:bookmarkStart w:colFirst="0" w:colLast="0" w:name="_yk8luflkpwij" w:id="11"/>
-            <w:bookmarkEnd w:id="11"/>
-            <w:r>
-              <w:rPr>
-                <w:rFonts w:ascii="Raleway" w:cs="Raleway" w:eastAsia="Raleway" w:hAnsi="Raleway"/>
-                <w:color w:val="2bc2df"/>
-                <w:rtl w:val="0"/>
-              </w:rPr>
-              <w:t xml:space="preserve">EDUCATION</w:t>
-            </w:r>
-          </w:p>
-          <w:p>
-            <w:pPr>
-              <w:pStyle w:val="Heading2"/>
-              <w:widowControl w:val="1"/>
-              <w:spacing w:before="120" w:line="276" w:lineRule="auto"/>
-              <w:ind w:right="0"/>
-              <w:rPr>
-                <w:rFonts w:ascii="Lato" w:cs="Lato" w:eastAsia="Lato" w:hAnsi="Lato"/>
-              </w:rPr>
-            </w:pPr>
-            <w:bookmarkStart w:colFirst="0" w:colLast="0" w:name="_r7oinwx5vtl9" w:id="12"/>
-            <w:bookmarkEnd w:id="12"/>
-            <w:r>
-              <w:rPr>
-                <w:rFonts w:ascii="Lato" w:cs="Lato" w:eastAsia="Lato" w:hAnsi="Lato"/>
-                <w:rtl w:val="0"/>
-              </w:rPr>
-              <w:t xml:space="preserve">Udacity </w:t>
-            </w:r>
-            <w:r>
-              <w:rPr>
-                <w:rFonts w:ascii="Lato" w:cs="Lato" w:eastAsia="Lato" w:hAnsi="Lato"/>
-                <w:b w:val="0"/>
-                <w:rtl w:val="0"/>
-              </w:rPr>
-              <w:t xml:space="preserve">—</w:t>
-            </w:r>
-            <w:r>
-              <w:rPr>
-                <w:rFonts w:ascii="Lato" w:cs="Lato" w:eastAsia="Lato" w:hAnsi="Lato"/>
-                <w:rtl w:val="0"/>
-              </w:rPr>
-              <w:t xml:space="preserve"> </w:t>
-            </w:r>
-            <w:r>
-              <w:rPr>
-                <w:rFonts w:ascii="Lato" w:cs="Lato" w:eastAsia="Lato" w:hAnsi="Lato"/>
-                <w:b w:val="0"/>
-                <w:i w:val="1"/>
-                <w:rtl w:val="0"/>
-              </w:rPr>
-              <w:t xml:space="preserve">Front End Web Developer Nanodegree</w:t>
-            </w:r>
-            <w:r>
-              <w:rPr>
-                <w:rFonts w:ascii="Lato" w:cs="Lato" w:eastAsia="Lato" w:hAnsi="Lato"/>
-                <w:rtl w:val="0"/>
-              </w:rPr>
-              <w:t xml:space="preserve"> </w:t>
-            </w:r>
-          </w:p>
-          <w:p>
-            <w:pPr>
-              <w:pStyle w:val="Heading3"/>
-              <w:keepNext w:val="0"/>
-              <w:keepLines w:val="0"/>
-              <w:spacing w:after="0" w:before="0" w:line="276" w:lineRule="auto"/>
-              <w:ind w:right="0"/>
-              <w:rPr>
-                <w:rFonts w:ascii="Lato" w:cs="Lato" w:eastAsia="Lato" w:hAnsi="Lato"/>
-              </w:rPr>
-            </w:pPr>
-            <w:bookmarkStart w:colFirst="0" w:colLast="0" w:name="_uqfre138cju9" w:id="13"/>
-            <w:bookmarkEnd w:id="13"/>
-            <w:r>
-              <w:rPr>
-                <w:rFonts w:ascii="Lato" w:cs="Lato" w:eastAsia="Lato" w:hAnsi="Lato"/>
-                <w:rtl w:val="0"/>
-              </w:rPr>
-              <w:t xml:space="preserve">JUN 2016 - OCT 2016,  ONLINE</w:t>
-            </w:r>
-          </w:p>
-          <w:p>
-            <w:pPr>
-              <w:pStyle w:val="Heading2"/>
-              <w:keepNext w:val="0"/>
-              <w:keepLines w:val="0"/>
-              <w:spacing w:line="276" w:lineRule="auto"/>
-              <w:ind w:right="0"/>
-              <w:rPr>
-                <w:rFonts w:ascii="Lato" w:cs="Lato" w:eastAsia="Lato" w:hAnsi="Lato"/>
-                <w:b w:val="0"/>
-                <w:i w:val="1"/>
-              </w:rPr>
-            </w:pPr>
-            <w:bookmarkStart w:colFirst="0" w:colLast="0" w:name="_u3uy0857ab2n" w:id="14"/>
+            <w:bookmarkStart w:colFirst="0" w:colLast="0" w:name="_re1qtuma0rpm" w:id="14"/>
             <w:bookmarkEnd w:id="14"/>
             <w:r>
               <w:rPr>
                 <w:rFonts w:ascii="Lato" w:cs="Lato" w:eastAsia="Lato" w:hAnsi="Lato"/>
                 <w:rtl w:val="0"/>
               </w:rPr>
-              <w:t xml:space="preserve">Tulane University </w:t>
-            </w:r>
-            <w:r>
-              <w:rPr>
-                <w:rFonts w:ascii="Lato" w:cs="Lato" w:eastAsia="Lato" w:hAnsi="Lato"/>
-                <w:b w:val="0"/>
-                <w:rtl w:val="0"/>
-              </w:rPr>
-              <w:t xml:space="preserve">— </w:t>
-            </w:r>
-            <w:r>
-              <w:rPr>
-                <w:rFonts w:ascii="Lato" w:cs="Lato" w:eastAsia="Lato" w:hAnsi="Lato"/>
-                <w:b w:val="0"/>
-                <w:i w:val="1"/>
-                <w:rtl w:val="0"/>
-              </w:rPr>
-              <w:t xml:space="preserve">BS Psych</w:t>
-            </w:r>
-          </w:p>
-          <w:p>
-            <w:pPr>
-              <w:pStyle w:val="Heading3"/>
-              <w:keepNext w:val="0"/>
-              <w:keepLines w:val="0"/>
-              <w:spacing w:after="0" w:before="0" w:line="276" w:lineRule="auto"/>
-              <w:ind w:right="0"/>
-              <w:rPr>
-                <w:rFonts w:ascii="Lato" w:cs="Lato" w:eastAsia="Lato" w:hAnsi="Lato"/>
-              </w:rPr>
-            </w:pPr>
-            <w:bookmarkStart w:colFirst="0" w:colLast="0" w:name="_re1qtuma0rpm" w:id="15"/>
-            <w:bookmarkEnd w:id="15"/>
-            <w:r>
-              <w:rPr>
-                <w:rFonts w:ascii="Lato" w:cs="Lato" w:eastAsia="Lato" w:hAnsi="Lato"/>
-                <w:rtl w:val="0"/>
-              </w:rPr>
               <w:t xml:space="preserve">JAN  2011 - DEC 2013,  NEW ORLEANS</w:t>
             </w:r>
-            <w:r>
-              <w:rPr>
-                <w:rtl w:val="0"/>
-              </w:rPr>
-            </w:r>
-          </w:p>
-          <w:p>
-            <w:pPr>
-              <w:pBdr>
-                <w:top w:space="0" w:sz="0" w:val="nil"/>
-                <w:left w:space="0" w:sz="0" w:val="nil"/>
-                <w:bottom w:space="0" w:sz="0" w:val="nil"/>
-                <w:right w:space="0" w:sz="0" w:val="nil"/>
-                <w:between w:space="0" w:sz="0" w:val="nil"/>
-              </w:pBdr>
-              <w:shd w:fill="auto" w:val="clear"/>
-              <w:spacing w:after="0" w:before="120" w:line="312" w:lineRule="auto"/>
-              <w:rPr>
-                <w:rFonts w:ascii="Lato" w:cs="Lato" w:eastAsia="Lato" w:hAnsi="Lato"/>
-              </w:rPr>
-            </w:pPr>
             <w:r>
               <w:rPr>
                 <w:rtl w:val="0"/>
@@ -860,8 +881,8 @@
                 <w:color w:val="2bc2df"/>
               </w:rPr>
             </w:pPr>
-            <w:bookmarkStart w:colFirst="0" w:colLast="0" w:name="_ca0awj8022e2" w:id="16"/>
-            <w:bookmarkEnd w:id="16"/>
+            <w:bookmarkStart w:colFirst="0" w:colLast="0" w:name="_ca0awj8022e2" w:id="15"/>
+            <w:bookmarkEnd w:id="15"/>
             <w:r>
               <w:rPr>
                 <w:rFonts w:ascii="Raleway" w:cs="Raleway" w:eastAsia="Raleway" w:hAnsi="Raleway"/>
@@ -929,7 +950,7 @@
                 <w:rFonts w:ascii="Lato" w:cs="Lato" w:eastAsia="Lato" w:hAnsi="Lato"/>
                 <w:rtl w:val="0"/>
               </w:rPr>
-              <w:t xml:space="preserve">Angular 7+ / AngularJS</w:t>
+              <w:t xml:space="preserve">Angular</w:t>
             </w:r>
           </w:p>
           <w:p>
@@ -958,7 +979,7 @@
                 <w:rFonts w:ascii="Lato" w:cs="Lato" w:eastAsia="Lato" w:hAnsi="Lato"/>
                 <w:rtl w:val="0"/>
               </w:rPr>
-              <w:t xml:space="preserve">ReactJS</w:t>
+              <w:t xml:space="preserve">React</w:t>
             </w:r>
           </w:p>
           <w:p>
@@ -987,7 +1008,7 @@
                 <w:rFonts w:ascii="Lato" w:cs="Lato" w:eastAsia="Lato" w:hAnsi="Lato"/>
                 <w:rtl w:val="0"/>
               </w:rPr>
-              <w:t xml:space="preserve">Sass</w:t>
+              <w:t xml:space="preserve">TypeScript</w:t>
             </w:r>
           </w:p>
           <w:p>
@@ -1008,14 +1029,15 @@
               <w:ind w:left="0" w:firstLine="0"/>
               <w:rPr>
                 <w:rFonts w:ascii="Lato" w:cs="Lato" w:eastAsia="Lato" w:hAnsi="Lato"/>
-              </w:rPr>
-            </w:pPr>
-            <w:r>
-              <w:rPr>
-                <w:rFonts w:ascii="Lato" w:cs="Lato" w:eastAsia="Lato" w:hAnsi="Lato"/>
-                <w:rtl w:val="0"/>
-              </w:rPr>
-              <w:t xml:space="preserve">CSS Grid / Flexbox</w:t>
+                <w:u w:val="none"/>
+              </w:rPr>
+            </w:pPr>
+            <w:r>
+              <w:rPr>
+                <w:rFonts w:ascii="Lato" w:cs="Lato" w:eastAsia="Lato" w:hAnsi="Lato"/>
+                <w:rtl w:val="0"/>
+              </w:rPr>
+              <w:t xml:space="preserve">Sass</w:t>
             </w:r>
           </w:p>
           <w:p>
@@ -1036,15 +1058,14 @@
               <w:ind w:left="0" w:firstLine="0"/>
               <w:rPr>
                 <w:rFonts w:ascii="Lato" w:cs="Lato" w:eastAsia="Lato" w:hAnsi="Lato"/>
-                <w:u w:val="none"/>
-              </w:rPr>
-            </w:pPr>
-            <w:r>
-              <w:rPr>
-                <w:rFonts w:ascii="Lato" w:cs="Lato" w:eastAsia="Lato" w:hAnsi="Lato"/>
-                <w:rtl w:val="0"/>
-              </w:rPr>
-              <w:t xml:space="preserve">Angular Material / Bootstrap</w:t>
+              </w:rPr>
+            </w:pPr>
+            <w:r>
+              <w:rPr>
+                <w:rFonts w:ascii="Lato" w:cs="Lato" w:eastAsia="Lato" w:hAnsi="Lato"/>
+                <w:rtl w:val="0"/>
+              </w:rPr>
+              <w:t xml:space="preserve">CSS Grid / Flexbox</w:t>
             </w:r>
           </w:p>
           <w:p>
@@ -1073,22 +1094,7 @@
                 <w:rFonts w:ascii="Lato" w:cs="Lato" w:eastAsia="Lato" w:hAnsi="Lato"/>
                 <w:rtl w:val="0"/>
               </w:rPr>
-              <w:t xml:space="preserve">Build tools</w:t>
-            </w:r>
-          </w:p>
-          <w:p>
-            <w:pPr>
-              <w:ind w:left="0" w:firstLine="0"/>
-              <w:rPr>
-                <w:rFonts w:ascii="Lato" w:cs="Lato" w:eastAsia="Lato" w:hAnsi="Lato"/>
-              </w:rPr>
-            </w:pPr>
-            <w:r>
-              <w:rPr>
-                <w:rFonts w:ascii="Lato" w:cs="Lato" w:eastAsia="Lato" w:hAnsi="Lato"/>
-                <w:rtl w:val="0"/>
-              </w:rPr>
-              <w:t xml:space="preserve">Agile / Scrum</w:t>
+              <w:t xml:space="preserve">Angular Material / Bootstrap</w:t>
             </w:r>
           </w:p>
           <w:p>
@@ -1117,7 +1123,7 @@
                 <w:rFonts w:ascii="Lato" w:cs="Lato" w:eastAsia="Lato" w:hAnsi="Lato"/>
                 <w:rtl w:val="0"/>
               </w:rPr>
-              <w:t xml:space="preserve">Adobe Xd / Ai / Ps</w:t>
+              <w:t xml:space="preserve">Webpack / Babel</w:t>
             </w:r>
           </w:p>
           <w:p>
@@ -1146,6 +1152,108 @@
                 <w:rFonts w:ascii="Lato" w:cs="Lato" w:eastAsia="Lato" w:hAnsi="Lato"/>
                 <w:rtl w:val="0"/>
               </w:rPr>
+              <w:t xml:space="preserve">Docker</w:t>
+            </w:r>
+          </w:p>
+          <w:p>
+            <w:pPr>
+              <w:numPr>
+                <w:ilvl w:val="0"/>
+                <w:numId w:val="1"/>
+              </w:numPr>
+              <w:pBdr>
+                <w:top w:space="0" w:sz="0" w:val="nil"/>
+                <w:left w:space="0" w:sz="0" w:val="nil"/>
+                <w:bottom w:space="0" w:sz="0" w:val="nil"/>
+                <w:right w:space="0" w:sz="0" w:val="nil"/>
+                <w:between w:space="0" w:sz="0" w:val="nil"/>
+              </w:pBdr>
+              <w:shd w:fill="auto" w:val="clear"/>
+              <w:spacing w:after="0" w:before="120" w:line="312" w:lineRule="auto"/>
+              <w:ind w:left="0" w:firstLine="0"/>
+              <w:rPr>
+                <w:rFonts w:ascii="Lato" w:cs="Lato" w:eastAsia="Lato" w:hAnsi="Lato"/>
+                <w:u w:val="none"/>
+              </w:rPr>
+            </w:pPr>
+            <w:r>
+              <w:rPr>
+                <w:rFonts w:ascii="Lato" w:cs="Lato" w:eastAsia="Lato" w:hAnsi="Lato"/>
+                <w:rtl w:val="0"/>
+              </w:rPr>
+              <w:t xml:space="preserve">Git / GitHub</w:t>
+            </w:r>
+          </w:p>
+          <w:p>
+            <w:pPr>
+              <w:ind w:left="0" w:firstLine="0"/>
+              <w:rPr>
+                <w:rFonts w:ascii="Lato" w:cs="Lato" w:eastAsia="Lato" w:hAnsi="Lato"/>
+              </w:rPr>
+            </w:pPr>
+            <w:r>
+              <w:rPr>
+                <w:rFonts w:ascii="Lato" w:cs="Lato" w:eastAsia="Lato" w:hAnsi="Lato"/>
+                <w:rtl w:val="0"/>
+              </w:rPr>
+              <w:t xml:space="preserve">Agile / Scrum</w:t>
+            </w:r>
+          </w:p>
+          <w:p>
+            <w:pPr>
+              <w:numPr>
+                <w:ilvl w:val="0"/>
+                <w:numId w:val="1"/>
+              </w:numPr>
+              <w:pBdr>
+                <w:top w:space="0" w:sz="0" w:val="nil"/>
+                <w:left w:space="0" w:sz="0" w:val="nil"/>
+                <w:bottom w:space="0" w:sz="0" w:val="nil"/>
+                <w:right w:space="0" w:sz="0" w:val="nil"/>
+                <w:between w:space="0" w:sz="0" w:val="nil"/>
+              </w:pBdr>
+              <w:shd w:fill="auto" w:val="clear"/>
+              <w:spacing w:after="0" w:before="120" w:line="312" w:lineRule="auto"/>
+              <w:ind w:left="0" w:firstLine="0"/>
+              <w:rPr>
+                <w:rFonts w:ascii="Lato" w:cs="Lato" w:eastAsia="Lato" w:hAnsi="Lato"/>
+                <w:u w:val="none"/>
+              </w:rPr>
+            </w:pPr>
+            <w:r>
+              <w:rPr>
+                <w:rFonts w:ascii="Lato" w:cs="Lato" w:eastAsia="Lato" w:hAnsi="Lato"/>
+                <w:rtl w:val="0"/>
+              </w:rPr>
+              <w:t xml:space="preserve">Adobe Xd / Ai / Ps</w:t>
+            </w:r>
+          </w:p>
+          <w:p>
+            <w:pPr>
+              <w:numPr>
+                <w:ilvl w:val="0"/>
+                <w:numId w:val="1"/>
+              </w:numPr>
+              <w:pBdr>
+                <w:top w:space="0" w:sz="0" w:val="nil"/>
+                <w:left w:space="0" w:sz="0" w:val="nil"/>
+                <w:bottom w:space="0" w:sz="0" w:val="nil"/>
+                <w:right w:space="0" w:sz="0" w:val="nil"/>
+                <w:between w:space="0" w:sz="0" w:val="nil"/>
+              </w:pBdr>
+              <w:shd w:fill="auto" w:val="clear"/>
+              <w:spacing w:after="0" w:before="120" w:line="312" w:lineRule="auto"/>
+              <w:ind w:left="0" w:firstLine="0"/>
+              <w:rPr>
+                <w:rFonts w:ascii="Lato" w:cs="Lato" w:eastAsia="Lato" w:hAnsi="Lato"/>
+                <w:u w:val="none"/>
+              </w:rPr>
+            </w:pPr>
+            <w:r>
+              <w:rPr>
+                <w:rFonts w:ascii="Lato" w:cs="Lato" w:eastAsia="Lato" w:hAnsi="Lato"/>
+                <w:rtl w:val="0"/>
+              </w:rPr>
               <w:t xml:space="preserve">Web / Graphic Design</w:t>
             </w:r>
           </w:p>
@@ -1165,8 +1273,8 @@
                 <w:color w:val="2bc2df"/>
               </w:rPr>
             </w:pPr>
-            <w:bookmarkStart w:colFirst="0" w:colLast="0" w:name="_tuxh7mwdaxox" w:id="17"/>
-            <w:bookmarkEnd w:id="17"/>
+            <w:bookmarkStart w:colFirst="0" w:colLast="0" w:name="_tuxh7mwdaxox" w:id="16"/>
+            <w:bookmarkEnd w:id="16"/>
             <w:r>
               <w:rPr>
                 <w:rFonts w:ascii="Raleway" w:cs="Raleway" w:eastAsia="Raleway" w:hAnsi="Raleway"/>
@@ -1276,8 +1384,8 @@
                 <w:color w:val="2bc2df"/>
               </w:rPr>
             </w:pPr>
-            <w:bookmarkStart w:colFirst="0" w:colLast="0" w:name="_cxxkes25b26" w:id="18"/>
-            <w:bookmarkEnd w:id="18"/>
+            <w:bookmarkStart w:colFirst="0" w:colLast="0" w:name="_cxxkes25b26" w:id="17"/>
+            <w:bookmarkEnd w:id="17"/>
             <w:r>
               <w:rPr>
                 <w:rFonts w:ascii="Raleway" w:cs="Raleway" w:eastAsia="Raleway" w:hAnsi="Raleway"/>
@@ -1300,7 +1408,7 @@
                 <w:between w:space="0" w:sz="0" w:val="nil"/>
               </w:pBdr>
               <w:shd w:fill="auto" w:val="clear"/>
-              <w:spacing w:after="0" w:before="320" w:line="312" w:lineRule="auto"/>
+              <w:spacing w:after="0" w:before="200" w:line="240" w:lineRule="auto"/>
               <w:ind w:left="0" w:right="300" w:firstLine="0"/>
               <w:jc w:val="left"/>
               <w:rPr>
@@ -1328,6 +1436,7 @@
           <w:between w:space="0" w:sz="0" w:val="nil"/>
         </w:pBdr>
         <w:shd w:fill="auto" w:val="clear"/>
+        <w:spacing w:before="0" w:line="240" w:lineRule="auto"/>
         <w:rPr>
           <w:rFonts w:ascii="Lato" w:cs="Lato" w:eastAsia="Lato" w:hAnsi="Lato"/>
         </w:rPr>
@@ -1339,8 +1448,8 @@
       </w:r>
     </w:p>
     <w:sectPr>
-      <w:pgSz w:h="15840" w:w="12240"/>
-      <w:pgMar w:bottom="863.9999999999999" w:top="576" w:left="863.9999999999999" w:right="863.9999999999999" w:header="0" w:footer="720"/>
+      <w:pgSz w:h="15840" w:w="12240" w:orient="portrait"/>
+      <w:pgMar w:bottom="576" w:top="576" w:left="863.9999999999999" w:right="863.9999999999999" w:header="0" w:footer="720"/>
       <w:pgNumType w:start="1"/>
     </w:sectPr>
   </w:body>

</xml_diff>